<commit_message>
Adds UX 3 summary
</commit_message>
<xml_diff>
--- a/docs/report/ux3-cycle.docx
+++ b/docs/report/ux3-cycle.docx
@@ -319,6 +319,23 @@
       </w:r>
     </w:p>
     <w:p/>
+    <w:p>
+      <w:r>
+        <w:t xml:space="preserve">In addition, </w:t>
+      </w:r>
+    </w:p>
+    <w:p>
+      <w:pPr>
+        <w:pStyle w:val="ListParagraph"/>
+        <w:numPr>
+          <w:ilvl w:val="0"/>
+          <w:numId w:val="8"/>
+        </w:numPr>
+      </w:pPr>
+      <w:r>
+        <w:t>Do users prefer having tool names in general?</w:t>
+      </w:r>
+    </w:p>
     <w:p/>
     <w:p/>
     <w:p/>
@@ -494,13 +511,13 @@
     </w:p>
     <w:p>
       <w:r>
+        <w:lastRenderedPageBreak/>
         <w:t>2. For each research question, ask users to evaluate the solution idea in terms of perceived usability on a Uni-polar Likert scale of 0-10. Scale: 0 – worst, 10 – best, in comparison to alternative solution idea provided.</w:t>
       </w:r>
     </w:p>
     <w:bookmarkEnd w:id="1"/>
     <w:p>
       <w:r>
-        <w:lastRenderedPageBreak/>
         <w:t xml:space="preserve"> </w:t>
       </w:r>
     </w:p>
@@ -787,179 +804,186 @@
         <w:t>,</w:t>
       </w:r>
       <w:r>
-        <w:t xml:space="preserve"> and others do manual testing by writing test cases programmatically for their codebase. However, the ones who have not used static analysis tools so far are still aware of its concept during their studies.  The ones who have used static analysis tools are IDE integrated and CLI tool. Although none of them have used multiple static analysis tools for a single project so far but expressed the importance of using multiple tools at once which lead to the discussion of the </w:t>
+        <w:t xml:space="preserve"> and others do manual testing by writing test cases programmatically for their codebase. However, the ones who have not used static analysis tools so far are still aware of its concept during their studies.  The ones who have used </w:t>
+      </w:r>
+      <w:r>
+        <w:lastRenderedPageBreak/>
+        <w:t>static analysis tools are IDE integrated and CLI tool. Although none of them have used multiple static analysis tools for a single project so far but expressed the importance of using multiple tools at once</w:t>
+      </w:r>
+      <w:r>
+        <w:t>,</w:t>
+      </w:r>
+      <w:r>
+        <w:t xml:space="preserve"> which lead to the discussion of the </w:t>
       </w:r>
       <w:r>
         <w:t>primary</w:t>
       </w:r>
       <w:r>
-        <w:t xml:space="preserve"> research questions. This surprised me by knowing the users are excited about the thesis topic, once revealed or </w:t>
-      </w:r>
+        <w:t xml:space="preserve"> research questions. This surprised me by knowing the users are excited about the thesis topic, once revealed or help them understand the topic. As users have not explored much tools, they have no </w:t>
+      </w:r>
+      <w:proofErr w:type="spellStart"/>
+      <w:r>
+        <w:t>favourite</w:t>
+      </w:r>
+      <w:proofErr w:type="spellEnd"/>
+      <w:r>
+        <w:t xml:space="preserve"> one unless the one they are using but expressed the importance of usability as in better understandability of bug findings and should ease them in bug fixing workflow in general.</w:t>
+      </w:r>
+    </w:p>
+    <w:p>
+      <w:pPr>
+        <w:jc w:val="both"/>
+      </w:pPr>
+    </w:p>
+    <w:p>
+      <w:pPr>
+        <w:rPr>
+          <w:b/>
+          <w:bCs/>
+        </w:rPr>
+      </w:pPr>
+    </w:p>
+    <w:p>
+      <w:r>
+        <w:t>Now, the user is asked to assume they are working on a project and want to find bugs in your code. There are ten tools linked to your codebase to have better coverage of vulnerabilities. Next, walk</w:t>
+      </w:r>
+      <w:r>
+        <w:t xml:space="preserve"> </w:t>
+      </w:r>
+      <w:r>
+        <w:t xml:space="preserve">through three main research questions with respect to its user interface one by one with their sub research questions and evaluate their </w:t>
+      </w:r>
+      <w:r>
+        <w:t>own</w:t>
+      </w:r>
+      <w:r>
+        <w:t xml:space="preserve"> solution ideas.</w:t>
+      </w:r>
+    </w:p>
+    <w:p>
+      <w:r>
+        <w:t>The solution ideas are made into prototypes</w:t>
+      </w:r>
+      <w:r>
+        <w:t>,</w:t>
+      </w:r>
+      <w:r>
+        <w:t xml:space="preserve"> i.e., wireframes using Balsamiq software tool. They are presented to user one after other in random order. Cognitive walkthrough is carried out with Think Aloud process during user study.</w:t>
+      </w:r>
+    </w:p>
+    <w:p>
+      <w:r>
+        <w:t xml:space="preserve"> Now let us walk</w:t>
+      </w:r>
+      <w:r>
+        <w:t xml:space="preserve"> </w:t>
+      </w:r>
+      <w:r>
+        <w:t xml:space="preserve">through each research question. </w:t>
+      </w:r>
+    </w:p>
+    <w:p/>
+    <w:p>
+      <w:r>
+        <w:rPr>
+          <w:b/>
+          <w:bCs/>
+        </w:rPr>
+        <w:t>Research Question 1</w:t>
+      </w:r>
+      <w:r>
+        <w:rPr>
+          <w:b/>
+          <w:bCs/>
+        </w:rPr>
+        <w:t xml:space="preserve">: </w:t>
+      </w:r>
+      <w:r>
+        <w:t>How to display the results of the same codebase from different analysis tools?</w:t>
+      </w:r>
+    </w:p>
+    <w:p>
+      <w:r>
+        <w:rPr>
+          <w:b/>
+          <w:bCs/>
+        </w:rPr>
+        <w:br/>
+      </w:r>
+      <w:r>
+        <w:t xml:space="preserve">As part of this research question, there are five sub research questions considered. Among the five, the first four sub research questions and their </w:t>
+      </w:r>
+      <w:r>
+        <w:t>own</w:t>
+      </w:r>
+      <w:r>
+        <w:t xml:space="preserve"> solution ideas are evaluated with similar pattern of User Scenario, Task, Success Criteria and Follow up as mentioned below.</w:t>
+      </w:r>
+    </w:p>
+    <w:p/>
+    <w:p>
+      <w:r>
+        <w:rPr>
+          <w:b/>
+          <w:bCs/>
+        </w:rPr>
+        <w:t>User Scenario:</w:t>
+      </w:r>
+    </w:p>
+    <w:p>
+      <w:r>
+        <w:t xml:space="preserve">The following user scenario is presented to </w:t>
+      </w:r>
+      <w:r>
+        <w:t xml:space="preserve">the </w:t>
+      </w:r>
+      <w:r>
+        <w:t xml:space="preserve">user, “Assume you as a Software Developer working on a project called “Alpha”. On </w:t>
+      </w:r>
+      <w:r>
+        <w:t xml:space="preserve">the </w:t>
+      </w:r>
+      <w:r>
+        <w:t>next working day, you are about to see analysis results from multiple tools</w:t>
+      </w:r>
+      <w:r>
+        <w:t>,</w:t>
+      </w:r>
+      <w:r>
+        <w:t xml:space="preserve"> and your primary intention is to make your codebase bug free.”</w:t>
+      </w:r>
+    </w:p>
+    <w:p>
+      <w:r>
+        <w:br/>
+      </w:r>
+      <w:r>
+        <w:rPr>
+          <w:b/>
+          <w:bCs/>
+        </w:rPr>
+        <w:t>Task</w:t>
+      </w:r>
+      <w:r>
+        <w:t xml:space="preserve">: </w:t>
+      </w:r>
+    </w:p>
+    <w:p>
       <w:r>
         <w:lastRenderedPageBreak/>
-        <w:t xml:space="preserve">help them understand the topic. As users have not explored much tools, they have no </w:t>
-      </w:r>
-      <w:proofErr w:type="spellStart"/>
-      <w:r>
-        <w:t>favourite</w:t>
-      </w:r>
-      <w:proofErr w:type="spellEnd"/>
-      <w:r>
-        <w:t xml:space="preserve"> one unless the one they are using but expressed the importance of usability as in better understandability of bug findings and should ease them in bug fixing workflow in general.</w:t>
-      </w:r>
-    </w:p>
-    <w:p>
-      <w:pPr>
-        <w:jc w:val="both"/>
-      </w:pPr>
-    </w:p>
-    <w:p>
-      <w:pPr>
-        <w:rPr>
-          <w:b/>
-          <w:bCs/>
-        </w:rPr>
-      </w:pPr>
-    </w:p>
-    <w:p>
-      <w:r>
-        <w:t>Now, the user is asked to assume they are working on a project and want to find bugs in your code. There are ten tools linked to your codebase to have better coverage of vulnerabilities. Next, walk</w:t>
-      </w:r>
-      <w:r>
-        <w:t xml:space="preserve"> </w:t>
-      </w:r>
-      <w:r>
-        <w:t xml:space="preserve">through three main research questions with respect to its user interface one by one with their sub research questions and evaluate their </w:t>
-      </w:r>
-      <w:r>
-        <w:t>own</w:t>
-      </w:r>
-      <w:r>
-        <w:t xml:space="preserve"> solution ideas.</w:t>
-      </w:r>
-    </w:p>
-    <w:p>
-      <w:r>
-        <w:t>The solution ideas are made into prototypes</w:t>
+        <w:t>After mentioning the user scenario, a task</w:t>
       </w:r>
       <w:r>
         <w:t>,</w:t>
       </w:r>
       <w:r>
-        <w:t xml:space="preserve"> i.e., wireframes using Balsamiq software tool. They are presented to user one after other in random order. Cognitive walkthrough is carried out with Think Aloud process during user study.</w:t>
-      </w:r>
-    </w:p>
-    <w:p>
-      <w:r>
-        <w:t xml:space="preserve"> Now let us walk</w:t>
-      </w:r>
-      <w:r>
-        <w:t xml:space="preserve"> </w:t>
-      </w:r>
-      <w:r>
-        <w:t xml:space="preserve">through each research question. </w:t>
-      </w:r>
-    </w:p>
-    <w:p/>
-    <w:p>
-      <w:r>
-        <w:rPr>
-          <w:b/>
-          <w:bCs/>
-        </w:rPr>
-        <w:t>Research Question 1</w:t>
-      </w:r>
-      <w:r>
-        <w:rPr>
-          <w:b/>
-          <w:bCs/>
-        </w:rPr>
-        <w:t xml:space="preserve">: </w:t>
-      </w:r>
-      <w:r>
-        <w:t>How to display the results of the same codebase from different analysis tools?</w:t>
-      </w:r>
-    </w:p>
-    <w:p>
-      <w:r>
-        <w:rPr>
-          <w:b/>
-          <w:bCs/>
-        </w:rPr>
-        <w:br/>
-      </w:r>
-      <w:r>
-        <w:t xml:space="preserve">As part of this research question, there are five sub research questions considered. Among the five, the first four sub research questions and their </w:t>
-      </w:r>
-      <w:r>
-        <w:t>own</w:t>
-      </w:r>
-      <w:r>
-        <w:t xml:space="preserve"> solution ideas are evaluated with similar pattern of User Scenario, Task, Success Criteria and Follow up as mentioned below.</w:t>
-      </w:r>
-    </w:p>
-    <w:p/>
-    <w:p>
-      <w:r>
-        <w:rPr>
-          <w:b/>
-          <w:bCs/>
-        </w:rPr>
-        <w:t>User Scenario:</w:t>
-      </w:r>
-    </w:p>
-    <w:p>
-      <w:r>
-        <w:t xml:space="preserve">The following user scenario is presented to </w:t>
+        <w:t xml:space="preserve"> i.e., “What are the bugs reported for file XSSFilter.java?” is given for </w:t>
       </w:r>
       <w:r>
         <w:t xml:space="preserve">the </w:t>
       </w:r>
       <w:r>
-        <w:t xml:space="preserve">user, “Assume you as a Software Developer working on a project called “Alpha”. On </w:t>
-      </w:r>
-      <w:r>
-        <w:t xml:space="preserve">the </w:t>
-      </w:r>
-      <w:r>
-        <w:t>next working day, you are about to see analysis results from multiple tools</w:t>
-      </w:r>
-      <w:r>
-        <w:t>,</w:t>
-      </w:r>
-      <w:r>
-        <w:t xml:space="preserve"> and your primary intention is to make your codebase bug free.”</w:t>
-      </w:r>
-    </w:p>
-    <w:p>
-      <w:r>
-        <w:br/>
-      </w:r>
-      <w:r>
-        <w:rPr>
-          <w:b/>
-          <w:bCs/>
-        </w:rPr>
-        <w:t>Task</w:t>
-      </w:r>
-      <w:r>
-        <w:t xml:space="preserve">: </w:t>
-      </w:r>
-    </w:p>
-    <w:p>
-      <w:r>
-        <w:t>After mentioning the user scenario, a task</w:t>
-      </w:r>
-      <w:r>
-        <w:t>,</w:t>
-      </w:r>
-      <w:r>
-        <w:t xml:space="preserve"> i.e., “What are the bugs reported for file XSSFilter.java?” is given for </w:t>
-      </w:r>
-      <w:r>
-        <w:t xml:space="preserve">the </w:t>
-      </w:r>
-      <w:r>
         <w:t xml:space="preserve">user to perform on the provided prototype which represents a solution idea. </w:t>
       </w:r>
     </w:p>
@@ -970,7 +994,6 @@
           <w:b/>
           <w:bCs/>
         </w:rPr>
-        <w:lastRenderedPageBreak/>
         <w:t>Success Criteria</w:t>
       </w:r>
       <w:r>
@@ -1193,6 +1216,7 @@
     </w:p>
     <w:p>
       <w:r>
+        <w:lastRenderedPageBreak/>
         <w:t>There are five user study participants. Every user has managed to perform the given task on the provided prototypes. With evaluation against the task success criteria, the result is 100 per</w:t>
       </w:r>
       <w:r>
@@ -1216,17 +1240,259 @@
         <w:t xml:space="preserve">the </w:t>
       </w:r>
       <w:r>
-        <w:t xml:space="preserve">given task and remaining three users has chosen “list” solution idea. The ratings of </w:t>
-      </w:r>
+        <w:t>given task and remaining three users has chosen “list” solution idea. The ratings of perceived usability of the bug icon solution idea in comparison to list solution idea by the five users are 8, 7, 9, 4 and 6. Similarly, the ratings of perceived usability of the list solution idea in comparison to bug icon solution idea by the five users are 7, 9, 7, 7 and 8. So, on an average</w:t>
+      </w:r>
+      <w:r>
+        <w:t>,</w:t>
+      </w:r>
+      <w:r>
+        <w:t xml:space="preserve"> the perceived usability for bug icon solution idea is 6.8 rating and for list solution idea is 7.6 rating. </w:t>
+      </w:r>
+    </w:p>
+    <w:p>
+      <w:r>
+        <w:t xml:space="preserve">This numerical evaluation </w:t>
+      </w:r>
+      <w:proofErr w:type="spellStart"/>
+      <w:r>
+        <w:t>favours</w:t>
+      </w:r>
+      <w:proofErr w:type="spellEnd"/>
+      <w:r>
+        <w:t xml:space="preserve"> the list solution idea.</w:t>
+      </w:r>
+    </w:p>
+    <w:p>
+      <w:r>
+        <w:t xml:space="preserve"> </w:t>
+      </w:r>
+    </w:p>
+    <w:p>
+      <w:r>
+        <w:t>Qualitative Results:</w:t>
+      </w:r>
+    </w:p>
+    <w:p>
+      <w:r>
+        <w:t xml:space="preserve">Let us now investigate the reasoning behind the user’s choice of solution idea and respective ratings. The users who have chosen “bug icon” solution idea has mentioned that the design looks novel in their perspective, it is much better in seeing while working on a software tool, limited things they prefer to see on screen, screen is </w:t>
+      </w:r>
+      <w:r>
+        <w:t>bright</w:t>
+      </w:r>
+      <w:r>
+        <w:t xml:space="preserve">, bug information provided on click gives better </w:t>
+      </w:r>
+      <w:proofErr w:type="spellStart"/>
+      <w:r>
+        <w:t>visualisation</w:t>
+      </w:r>
+      <w:proofErr w:type="spellEnd"/>
+      <w:r>
+        <w:t xml:space="preserve"> instead of looking for line number in list and finding it. One user was not able to know that clicking on </w:t>
+      </w:r>
+      <w:r>
+        <w:t xml:space="preserve">the </w:t>
+      </w:r>
+      <w:r>
+        <w:t>bug icon,</w:t>
+      </w:r>
+      <w:r>
+        <w:t xml:space="preserve"> and</w:t>
+      </w:r>
+      <w:r>
+        <w:t xml:space="preserve"> there would be a popup. Nevertheless, once known </w:t>
+      </w:r>
+      <w:proofErr w:type="spellStart"/>
+      <w:r>
+        <w:t>favoured</w:t>
+      </w:r>
+      <w:proofErr w:type="spellEnd"/>
+      <w:r>
+        <w:t xml:space="preserve"> the “bug icon” solution idea. </w:t>
+      </w:r>
+    </w:p>
+    <w:p>
+      <w:r>
+        <w:t xml:space="preserve">The users who have chosen “list” solution idea has mentioned that the provided user interface is predictable and more </w:t>
+      </w:r>
+      <w:r>
+        <w:t>comfortable</w:t>
+      </w:r>
+      <w:r>
+        <w:t xml:space="preserve"> to locate, much </w:t>
+      </w:r>
+      <w:r>
+        <w:t>friendli</w:t>
+      </w:r>
+      <w:r>
+        <w:t xml:space="preserve">er UI, can be looked at once instead of clicking multiple times in case of “bug icon”, in case of </w:t>
+      </w:r>
+      <w:r>
+        <w:t>enormous</w:t>
+      </w:r>
+      <w:r>
+        <w:t xml:space="preserve"> codebase list benefits to see all bugs at one place whereas using bug icons needs scrolling up and down to see the results. </w:t>
+      </w:r>
+    </w:p>
+    <w:p>
+      <w:r>
+        <w:t xml:space="preserve">Users suggested </w:t>
+      </w:r>
+      <w:r>
+        <w:t xml:space="preserve">a </w:t>
+      </w:r>
+      <w:r>
+        <w:t xml:space="preserve">couple of ideas as an improvisation for “list” solution idea. One to have the code line highlighted by red </w:t>
+      </w:r>
+      <w:proofErr w:type="spellStart"/>
+      <w:r>
+        <w:t>colour</w:t>
+      </w:r>
+      <w:proofErr w:type="spellEnd"/>
+      <w:r>
+        <w:t xml:space="preserve"> along with list and the other to display list on click of the icon, which focuses on multiple bugs in a line of code.</w:t>
+      </w:r>
+    </w:p>
+    <w:p>
+      <w:pPr>
+        <w:rPr>
+          <w:b/>
+          <w:bCs/>
+        </w:rPr>
+      </w:pPr>
+    </w:p>
+    <w:p>
+      <w:pPr>
+        <w:rPr>
+          <w:b/>
+          <w:bCs/>
+        </w:rPr>
+      </w:pPr>
+    </w:p>
+    <w:p>
+      <w:pPr>
+        <w:rPr>
+          <w:b/>
+          <w:bCs/>
+        </w:rPr>
+      </w:pPr>
+      <w:r>
+        <w:rPr>
+          <w:b/>
+          <w:bCs/>
+        </w:rPr>
+        <w:t>Sub Research Question 2:</w:t>
+      </w:r>
+    </w:p>
+    <w:p>
+      <w:r>
+        <w:t>Do users prefer for table view over text description shown for multiple bugs at a line of code?</w:t>
+      </w:r>
+    </w:p>
+    <w:p>
+      <w:pPr>
+        <w:rPr>
+          <w:b/>
+          <w:bCs/>
+        </w:rPr>
+      </w:pPr>
+    </w:p>
+    <w:p>
+      <w:r>
+        <w:rPr>
+          <w:b/>
+          <w:bCs/>
+        </w:rPr>
+        <w:t xml:space="preserve">Solution Ideas - </w:t>
+      </w:r>
+      <w:r>
+        <w:rPr>
+          <w:b/>
+          <w:bCs/>
+        </w:rPr>
+        <w:t>Prototype</w:t>
+      </w:r>
+      <w:r>
+        <w:rPr>
+          <w:b/>
+          <w:bCs/>
+        </w:rPr>
+        <w:t>s</w:t>
+      </w:r>
+      <w:r>
+        <w:rPr>
+          <w:b/>
+          <w:bCs/>
+        </w:rPr>
+        <w:t xml:space="preserve"> </w:t>
+      </w:r>
+      <w:r>
+        <w:rPr>
+          <w:b/>
+          <w:bCs/>
+        </w:rPr>
+        <w:t xml:space="preserve">[ next, </w:t>
+      </w:r>
+      <w:proofErr w:type="gramStart"/>
+      <w:r>
+        <w:rPr>
+          <w:b/>
+          <w:bCs/>
+        </w:rPr>
+        <w:t>horizontal ]</w:t>
+      </w:r>
+      <w:proofErr w:type="gramEnd"/>
+      <w:r>
+        <w:t>:</w:t>
+      </w:r>
+    </w:p>
+    <w:p>
+      <w:pPr>
+        <w:rPr>
+          <w:b/>
+          <w:bCs/>
+        </w:rPr>
+      </w:pPr>
+      <w:r>
+        <w:rPr>
+          <w:b/>
+          <w:bCs/>
+        </w:rPr>
+        <w:t>Evaluation:</w:t>
+      </w:r>
+    </w:p>
+    <w:p>
       <w:r>
         <w:lastRenderedPageBreak/>
-        <w:t>perceived usability of the bug icon solution idea in comparison to list solution idea by the five users are 8, 7, 9, 4 and 6. Similarly, the ratings of perceived usability of the list solution idea in comparison to bug icon solution idea by the five users are 7, 9, 7, 7 and 8. So, on an average</w:t>
+        <w:t>Quantitative Results:</w:t>
+      </w:r>
+    </w:p>
+    <w:p>
+      <w:r>
+        <w:t>There are five user study participants. Every user has managed to perform the given task on the provided prototypes. With evaluation against the task success criteria, the result is 100 per</w:t>
+      </w:r>
+      <w:r>
+        <w:t xml:space="preserve"> </w:t>
+      </w:r>
+      <w:r>
+        <w:t>cent.</w:t>
+      </w:r>
+    </w:p>
+    <w:p>
+      <w:r>
+        <w:t>Among the five users, only one user</w:t>
+      </w:r>
+      <w:r>
+        <w:t>-</w:t>
+      </w:r>
+      <w:r>
+        <w:t>chosen “next” as convenient solution idea for given task and remaining four users has chosen “horizontal” solution idea. The ratings of perceived usability of the “next” solution idea in comparison to “horizontal” solution idea by the five users are 7, 8, 8, 4 and 7. Similarly, the ratings of perceived usability of the “horizontal”  solution idea in comparison to “next” solution idea by the five users are 8, 9, 9, 6 and 6. So, on an average</w:t>
       </w:r>
       <w:r>
         <w:t>,</w:t>
       </w:r>
       <w:r>
-        <w:t xml:space="preserve"> the perceived usability for bug icon solution idea is 6.8 rating and for list solution idea is 7.6 rating. </w:t>
+        <w:t xml:space="preserve"> the perceived usability for “next” solution idea is 6.8 rating and for “horizontal” solution idea is 7.6 rating. </w:t>
       </w:r>
     </w:p>
     <w:p>
@@ -1239,7 +1505,7 @@
       </w:r>
       <w:proofErr w:type="spellEnd"/>
       <w:r>
-        <w:t xml:space="preserve"> the list solution idea.</w:t>
+        <w:t xml:space="preserve"> the “horizontal” solution idea.</w:t>
       </w:r>
     </w:p>
     <w:p>
@@ -1254,746 +1520,498 @@
     </w:p>
     <w:p>
       <w:r>
-        <w:t xml:space="preserve">Let us now investigate the reasoning behind the user’s choice of solution idea and respective ratings. The users who have chosen “bug icon” solution idea has mentioned that the design looks novel in their perspective, it is much better in seeing while working on a software tool, limited things they prefer to see on screen, screen is </w:t>
-      </w:r>
-      <w:r>
-        <w:t>bright</w:t>
-      </w:r>
-      <w:r>
-        <w:t xml:space="preserve">, bug information provided on click gives better </w:t>
+        <w:t>Let us now investigate the reasoning behind the user’s choice of solution idea and respective ratings. The users who have chosen “next” solution idea has mentioned that it is preferred to see one bug at a time instead of looking at all bugs at once which might make the user miss some information. In case of going through each bug at a time will help the user to focus on more details like quick tip / fix, references etc.</w:t>
+      </w:r>
+    </w:p>
+    <w:p>
+      <w:r>
+        <w:t>The users who have chosen “horizontal” solution idea has mentioned that having preference to see all bugs at once, scrolling down is much convenient. One other user</w:t>
+      </w:r>
+      <w:r>
+        <w:t>-</w:t>
+      </w:r>
+      <w:r>
+        <w:t>preferred “horizontal” solution idea specifically in case of multiple tools results for</w:t>
+      </w:r>
+      <w:r>
+        <w:t xml:space="preserve"> the</w:t>
+      </w:r>
+      <w:r>
+        <w:t xml:space="preserve"> sake of comparison instead of general preference where one bug after other is seen, understood and then move on to other. </w:t>
+      </w:r>
+    </w:p>
+    <w:p>
+      <w:r>
+        <w:t xml:space="preserve">One user suggested to have display of bugs in </w:t>
+      </w:r>
+      <w:r>
+        <w:t xml:space="preserve">a </w:t>
+      </w:r>
+      <w:r>
+        <w:t>separate window or in second screen instead of popping up on code view. The reasoning behind his suggestion is humans having tunnel vision focus which further helps to understand the code and co</w:t>
+      </w:r>
+      <w:r>
+        <w:t>r</w:t>
+      </w:r>
+      <w:r>
+        <w:t xml:space="preserve">relate to bug finding. </w:t>
+      </w:r>
+    </w:p>
+    <w:p/>
+    <w:p>
+      <w:pPr>
+        <w:rPr>
+          <w:b/>
+          <w:bCs/>
+        </w:rPr>
+      </w:pPr>
+      <w:r>
+        <w:rPr>
+          <w:b/>
+          <w:bCs/>
+        </w:rPr>
+        <w:t>Sub Research Question 3:</w:t>
+      </w:r>
+    </w:p>
+    <w:p>
+      <w:r>
+        <w:t xml:space="preserve">Does vertical view help in getting </w:t>
+      </w:r>
+      <w:r>
+        <w:t xml:space="preserve">an </w:t>
+      </w:r>
+      <w:r>
+        <w:t xml:space="preserve">overview of </w:t>
+      </w:r>
+      <w:r>
+        <w:t xml:space="preserve">the </w:t>
+      </w:r>
+      <w:r>
+        <w:t>presence of multiple bugs over horizontal views?</w:t>
+      </w:r>
+    </w:p>
+    <w:p>
+      <w:pPr>
+        <w:rPr>
+          <w:b/>
+          <w:bCs/>
+        </w:rPr>
+      </w:pPr>
+    </w:p>
+    <w:p>
+      <w:pPr>
+        <w:rPr>
+          <w:b/>
+          <w:bCs/>
+        </w:rPr>
+      </w:pPr>
+      <w:r>
+        <w:rPr>
+          <w:b/>
+          <w:bCs/>
+        </w:rPr>
+        <w:t xml:space="preserve">Solution Ideas - Prototype [ horizontal, </w:t>
+      </w:r>
+      <w:proofErr w:type="gramStart"/>
+      <w:r>
+        <w:rPr>
+          <w:b/>
+          <w:bCs/>
+        </w:rPr>
+        <w:t>vertical ]</w:t>
+      </w:r>
+      <w:proofErr w:type="gramEnd"/>
+      <w:r>
+        <w:rPr>
+          <w:b/>
+          <w:bCs/>
+        </w:rPr>
+        <w:t>:</w:t>
+      </w:r>
+    </w:p>
+    <w:p>
+      <w:pPr>
+        <w:rPr>
+          <w:b/>
+          <w:bCs/>
+        </w:rPr>
+      </w:pPr>
+      <w:r>
+        <w:rPr>
+          <w:b/>
+          <w:bCs/>
+        </w:rPr>
+        <w:t>Evaluation:</w:t>
+      </w:r>
+    </w:p>
+    <w:p>
+      <w:r>
+        <w:t>Quantitative Results:</w:t>
+      </w:r>
+    </w:p>
+    <w:p>
+      <w:r>
+        <w:lastRenderedPageBreak/>
+        <w:t>There are five user study participants. Every user has managed to perform the given task on the provided prototypes. With evaluation against the task success criteria, the result is 100 per</w:t>
+      </w:r>
+      <w:r>
+        <w:t xml:space="preserve"> </w:t>
+      </w:r>
+      <w:r>
+        <w:t>cent.</w:t>
+      </w:r>
+    </w:p>
+    <w:p>
+      <w:r>
+        <w:t>Among the five users, three users chosen “horizontal” as convenient solution idea for given task and remaining two users has chosen “vertical” solution idea. The ratings of perceived usability of the “horizontal”  solution idea in comparison to list solution idea by the five users are 9, 7, 9, 6 and 7. Similarly, the ratings of perceived usability of the “vertical” solution idea in comparison to “horizontal” solution idea by the five users are 8, 10, 7, 7 and 5. So, on an average</w:t>
+      </w:r>
+      <w:r>
+        <w:t>,</w:t>
+      </w:r>
+      <w:r>
+        <w:t xml:space="preserve"> the perceived usability for “horizontal” solution idea is 7.6 rating and for “vertical” solution idea is 7.4 rating. </w:t>
+      </w:r>
+    </w:p>
+    <w:p>
+      <w:r>
+        <w:t xml:space="preserve">This numerical evaluation </w:t>
       </w:r>
       <w:proofErr w:type="spellStart"/>
       <w:r>
-        <w:t>visualisation</w:t>
+        <w:t>favours</w:t>
       </w:r>
       <w:proofErr w:type="spellEnd"/>
       <w:r>
-        <w:t xml:space="preserve"> instead of looking for line number in list and finding it. One user was not able to know that clicking on </w:t>
+        <w:t xml:space="preserve"> the “horizontal” solution idea.</w:t>
+      </w:r>
+    </w:p>
+    <w:p>
+      <w:r>
+        <w:t xml:space="preserve"> </w:t>
+      </w:r>
+    </w:p>
+    <w:p>
+      <w:r>
+        <w:t>Qualitative Results:</w:t>
+      </w:r>
+    </w:p>
+    <w:p>
+      <w:r>
+        <w:t>Let us now investigate the reasoning behind the user’s choice of solution idea and respective ratings. The users who have chosen “horizontal” solution idea has mentioned that the scrolling effect got used to</w:t>
+      </w:r>
+      <w:r>
+        <w:t>,</w:t>
+      </w:r>
+      <w:r>
+        <w:t xml:space="preserve"> i.e., top to bottom scrolling in comparison to vertical which needs left to right scrolling, vertical display gives notion of hiding the code. </w:t>
+      </w:r>
+    </w:p>
+    <w:p>
+      <w:r>
+        <w:t xml:space="preserve">The users who have chosen “vertical” solution idea has mentioned that glancing from left to right is easy, just better to look in one line, best preferred on touch screen and landscape view display which makes easier to scroll. </w:t>
+      </w:r>
+    </w:p>
+    <w:p>
+      <w:pPr>
+        <w:rPr>
+          <w:b/>
+          <w:bCs/>
+        </w:rPr>
+      </w:pPr>
+      <w:r>
+        <w:t>In case of issue with covering of code by the popup views, users suggested to either have a separate view or to display popup box under the bug line and before the next code line.</w:t>
+      </w:r>
+    </w:p>
+    <w:p>
+      <w:pPr>
+        <w:rPr>
+          <w:b/>
+          <w:bCs/>
+        </w:rPr>
+      </w:pPr>
+    </w:p>
+    <w:p>
+      <w:pPr>
+        <w:rPr>
+          <w:b/>
+          <w:bCs/>
+        </w:rPr>
+      </w:pPr>
+    </w:p>
+    <w:p>
+      <w:pPr>
+        <w:rPr>
+          <w:b/>
+          <w:bCs/>
+        </w:rPr>
+      </w:pPr>
+      <w:r>
+        <w:rPr>
+          <w:b/>
+          <w:bCs/>
+        </w:rPr>
+        <w:t>Sub Research Question 4:</w:t>
+      </w:r>
+    </w:p>
+    <w:p>
+      <w:r>
+        <w:t>Do users prefer bug icons or list view for bugs in same file?</w:t>
+      </w:r>
+    </w:p>
+    <w:p>
+      <w:pPr>
+        <w:rPr>
+          <w:b/>
+          <w:bCs/>
+        </w:rPr>
+      </w:pPr>
+    </w:p>
+    <w:p>
+      <w:pPr>
+        <w:rPr>
+          <w:b/>
+          <w:bCs/>
+        </w:rPr>
+      </w:pPr>
+    </w:p>
+    <w:p>
+      <w:pPr>
+        <w:rPr>
+          <w:b/>
+          <w:bCs/>
+        </w:rPr>
+      </w:pPr>
+      <w:r>
+        <w:rPr>
+          <w:b/>
+          <w:bCs/>
+        </w:rPr>
+        <w:t xml:space="preserve">Solution Ideas - Prototype [ horizontal, </w:t>
+      </w:r>
+      <w:proofErr w:type="gramStart"/>
+      <w:r>
+        <w:rPr>
+          <w:b/>
+          <w:bCs/>
+        </w:rPr>
+        <w:t>table</w:t>
+      </w:r>
+      <w:r>
+        <w:rPr>
+          <w:b/>
+          <w:bCs/>
+        </w:rPr>
+        <w:t xml:space="preserve"> ]</w:t>
+      </w:r>
+      <w:proofErr w:type="gramEnd"/>
+      <w:r>
+        <w:rPr>
+          <w:b/>
+          <w:bCs/>
+        </w:rPr>
+        <w:t>:</w:t>
+      </w:r>
+    </w:p>
+    <w:p>
+      <w:pPr>
+        <w:rPr>
+          <w:b/>
+          <w:bCs/>
+        </w:rPr>
+      </w:pPr>
+      <w:r>
+        <w:rPr>
+          <w:b/>
+          <w:bCs/>
+        </w:rPr>
+        <w:t>Evaluation:</w:t>
+      </w:r>
+    </w:p>
+    <w:p>
+      <w:r>
+        <w:t>Quantitative Results:</w:t>
+      </w:r>
+    </w:p>
+    <w:p>
+      <w:r>
+        <w:lastRenderedPageBreak/>
+        <w:t>There are five user study participants. Every user has managed to perform the given task on the provided prototypes. With evaluation against the task success criteria, the result is 100 per</w:t>
+      </w:r>
+      <w:r>
+        <w:t xml:space="preserve"> </w:t>
+      </w:r>
+      <w:r>
+        <w:t>cent.</w:t>
+      </w:r>
+    </w:p>
+    <w:p>
+      <w:r>
+        <w:t>Among the five users, all users chose “table” as convenient solution idea for given task instead of “horizontal” solution idea. The ratings of perceived usability of the “horizontal” solution idea in comparison to “table” solution idea by the five users are 8, 7, 8, 6 and 6. Similarly, the ratings of perceived usability of the “table” solution idea in comparison to “horizontal” solution idea by the five users are 9, 10, 9, 8 and 7. So, on an average</w:t>
+      </w:r>
+      <w:r>
+        <w:t>,</w:t>
+      </w:r>
+      <w:r>
+        <w:t xml:space="preserve"> the perceived usability for “horizontal” solution idea is 7 rating and for “table”  solution idea is 8.6 rating. </w:t>
+      </w:r>
+    </w:p>
+    <w:p>
+      <w:r>
+        <w:t xml:space="preserve">This numerical evaluation clearly </w:t>
+      </w:r>
+      <w:proofErr w:type="spellStart"/>
+      <w:r>
+        <w:t>favours</w:t>
+      </w:r>
+      <w:proofErr w:type="spellEnd"/>
+      <w:r>
+        <w:t xml:space="preserve"> the “table” solution idea.</w:t>
+      </w:r>
+    </w:p>
+    <w:p>
+      <w:r>
+        <w:t xml:space="preserve"> </w:t>
+      </w:r>
+    </w:p>
+    <w:p>
+      <w:r>
+        <w:t>Qualitative Results:</w:t>
+      </w:r>
+    </w:p>
+    <w:p>
+      <w:r>
+        <w:t xml:space="preserve">Let us now investigate the reasoning behind the user’s choice of solution idea and respective ratings. Interestingly, all the users preferring the “table” solution idea has mentioned that the easy to arrange by bug types with a given table column, saves from distraction, understandability, easy comparison for everything one below the other with columns having separate attributes, looks good, </w:t>
+      </w:r>
+      <w:r>
+        <w:t>more manageable</w:t>
+      </w:r>
+      <w:r>
+        <w:t xml:space="preserve"> for user to stay in context of workflow whereas horizontal descriptions with scrolling takes more space and it would rather be difficult for staying in context of workflow, table view is more compact, easy to see bugs at a time.</w:t>
+      </w:r>
+    </w:p>
+    <w:p>
+      <w:pPr>
+        <w:rPr>
+          <w:b/>
+          <w:bCs/>
+        </w:rPr>
+      </w:pPr>
+      <w:r>
+        <w:t>Further, one user suggested to have short descriptions in table view to make it smaller</w:t>
+      </w:r>
+      <w:r>
+        <w:t>,</w:t>
+      </w:r>
+      <w:r>
+        <w:t xml:space="preserve"> and on click of </w:t>
+      </w:r>
+      <w:proofErr w:type="gramStart"/>
+      <w:r>
+        <w:t>particular</w:t>
+      </w:r>
+      <w:r>
+        <w:t xml:space="preserve"> bug</w:t>
+      </w:r>
+      <w:proofErr w:type="gramEnd"/>
+      <w:r>
+        <w:t>,</w:t>
+      </w:r>
+      <w:r>
+        <w:t xml:space="preserve"> we can have </w:t>
+      </w:r>
+      <w:r>
+        <w:t xml:space="preserve">a </w:t>
+      </w:r>
+      <w:r>
+        <w:t xml:space="preserve">complete description. One other user suggested to have the popups display with table view for a bug line when user types the next line to it. This depends if tools are configured to </w:t>
+      </w:r>
+      <w:proofErr w:type="spellStart"/>
+      <w:r>
+        <w:t>analyse</w:t>
+      </w:r>
+      <w:proofErr w:type="spellEnd"/>
+      <w:r>
+        <w:t xml:space="preserve"> on the fly. </w:t>
+      </w:r>
+    </w:p>
+    <w:p>
+      <w:pPr>
+        <w:rPr>
+          <w:b/>
+          <w:bCs/>
+        </w:rPr>
+      </w:pPr>
+    </w:p>
+    <w:p>
+      <w:pPr>
+        <w:rPr>
+          <w:b/>
+          <w:bCs/>
+        </w:rPr>
+      </w:pPr>
+      <w:r>
+        <w:rPr>
+          <w:b/>
+          <w:bCs/>
+        </w:rPr>
+        <w:t>Sub Research Question 5:</w:t>
+      </w:r>
+    </w:p>
+    <w:p>
+      <w:r>
+        <w:t>In context of same bug identified but with different line numbers, would hav</w:t>
+      </w:r>
+      <w:r>
+        <w:t>e</w:t>
+      </w:r>
+      <w:r>
+        <w:t xml:space="preserve"> ‘similar bugs’ in bug description with on click pops up similar bug description boxes at the identified line or a list at the bottom help user in locating actual line where bug exist?</w:t>
+      </w:r>
+    </w:p>
+    <w:p>
+      <w:pPr>
+        <w:rPr>
+          <w:b/>
+          <w:bCs/>
+        </w:rPr>
+      </w:pPr>
+    </w:p>
+    <w:p/>
+    <w:p>
+      <w:r>
+        <w:t>This sub research question will have a new user scenario, task and success criteria but similar follow</w:t>
+      </w:r>
+      <w:r>
+        <w:t>-</w:t>
+      </w:r>
+      <w:r>
+        <w:t>up questionnaire used for previous four sub research questions. The respective user study process pattern change is described below.</w:t>
+      </w:r>
+    </w:p>
+    <w:p/>
+    <w:p>
+      <w:r>
+        <w:rPr>
+          <w:b/>
+          <w:bCs/>
+        </w:rPr>
+        <w:lastRenderedPageBreak/>
+        <w:t xml:space="preserve">User </w:t>
+      </w:r>
+      <w:r>
+        <w:rPr>
+          <w:b/>
+          <w:bCs/>
+        </w:rPr>
+        <w:t>Scenario</w:t>
+      </w:r>
+      <w:r>
+        <w:t xml:space="preserve">: In </w:t>
       </w:r>
       <w:r>
         <w:t xml:space="preserve">the </w:t>
       </w:r>
       <w:r>
-        <w:t>bug icon,</w:t>
-      </w:r>
-      <w:r>
-        <w:t xml:space="preserve"> and</w:t>
-      </w:r>
-      <w:r>
-        <w:t xml:space="preserve"> there would be a popup. Nevertheless, once known </w:t>
-      </w:r>
-      <w:proofErr w:type="spellStart"/>
-      <w:r>
-        <w:t>favoured</w:t>
-      </w:r>
-      <w:proofErr w:type="spellEnd"/>
-      <w:r>
-        <w:t xml:space="preserve"> the “bug icon” solution idea. </w:t>
-      </w:r>
-    </w:p>
-    <w:p>
-      <w:r>
-        <w:t xml:space="preserve">The users who have chosen “list” solution idea has mentioned that the provided user interface is predictable and more </w:t>
-      </w:r>
-      <w:r>
-        <w:t>comfortable</w:t>
-      </w:r>
-      <w:r>
-        <w:t xml:space="preserve"> to locate, much </w:t>
-      </w:r>
-      <w:r>
-        <w:t>friendli</w:t>
-      </w:r>
-      <w:r>
-        <w:t xml:space="preserve">er UI, can be looked at once instead of clicking multiple times in case of “bug icon”, in case of </w:t>
-      </w:r>
-      <w:r>
-        <w:t>enormous</w:t>
-      </w:r>
-      <w:r>
-        <w:t xml:space="preserve"> codebase list benefits to see all bugs at one place whereas using bug icons needs scrolling up and down to see the results. </w:t>
-      </w:r>
-    </w:p>
-    <w:p>
-      <w:r>
-        <w:t xml:space="preserve">Users suggested </w:t>
-      </w:r>
-      <w:r>
-        <w:t xml:space="preserve">a </w:t>
-      </w:r>
-      <w:r>
-        <w:t xml:space="preserve">couple of ideas as an improvisation for “list” solution idea. One to have the code line highlighted by red </w:t>
-      </w:r>
-      <w:proofErr w:type="spellStart"/>
-      <w:r>
-        <w:t>colour</w:t>
-      </w:r>
-      <w:proofErr w:type="spellEnd"/>
-      <w:r>
-        <w:t xml:space="preserve"> along with list and the other to display list on click of the icon, which focuses on multiple bugs in a line of code.</w:t>
-      </w:r>
-    </w:p>
-    <w:p>
-      <w:pPr>
-        <w:rPr>
-          <w:b/>
-          <w:bCs/>
-        </w:rPr>
-      </w:pPr>
-    </w:p>
-    <w:p>
-      <w:pPr>
-        <w:rPr>
-          <w:b/>
-          <w:bCs/>
-        </w:rPr>
-      </w:pPr>
-    </w:p>
-    <w:p>
-      <w:pPr>
-        <w:rPr>
-          <w:b/>
-          <w:bCs/>
-        </w:rPr>
-      </w:pPr>
-      <w:r>
-        <w:rPr>
-          <w:b/>
-          <w:bCs/>
-        </w:rPr>
-        <w:t>Sub Research Question 2:</w:t>
-      </w:r>
-    </w:p>
-    <w:p>
-      <w:r>
-        <w:t>Do users prefer for table view over text description shown for multiple bugs at a line of code?</w:t>
-      </w:r>
-    </w:p>
-    <w:p>
-      <w:pPr>
-        <w:rPr>
-          <w:b/>
-          <w:bCs/>
-        </w:rPr>
-      </w:pPr>
-    </w:p>
-    <w:p>
-      <w:r>
-        <w:rPr>
-          <w:b/>
-          <w:bCs/>
-        </w:rPr>
-        <w:t xml:space="preserve">Solution Ideas - </w:t>
-      </w:r>
-      <w:r>
-        <w:rPr>
-          <w:b/>
-          <w:bCs/>
-        </w:rPr>
-        <w:t>Prototype</w:t>
-      </w:r>
-      <w:r>
-        <w:rPr>
-          <w:b/>
-          <w:bCs/>
-        </w:rPr>
-        <w:t>s</w:t>
-      </w:r>
-      <w:r>
-        <w:rPr>
-          <w:b/>
-          <w:bCs/>
-        </w:rPr>
-        <w:t xml:space="preserve"> </w:t>
-      </w:r>
-      <w:r>
-        <w:rPr>
-          <w:b/>
-          <w:bCs/>
-        </w:rPr>
-        <w:t xml:space="preserve">[ next, </w:t>
-      </w:r>
-      <w:proofErr w:type="gramStart"/>
-      <w:r>
-        <w:rPr>
-          <w:b/>
-          <w:bCs/>
-        </w:rPr>
-        <w:t>horizontal ]</w:t>
-      </w:r>
-      <w:proofErr w:type="gramEnd"/>
-      <w:r>
-        <w:t>:</w:t>
-      </w:r>
-    </w:p>
-    <w:p>
-      <w:pPr>
-        <w:rPr>
-          <w:b/>
-          <w:bCs/>
-        </w:rPr>
-      </w:pPr>
-      <w:r>
-        <w:rPr>
-          <w:b/>
-          <w:bCs/>
-        </w:rPr>
-        <w:t>Evaluation:</w:t>
-      </w:r>
-    </w:p>
-    <w:p>
-      <w:r>
-        <w:t>Quantitative Results:</w:t>
-      </w:r>
-    </w:p>
-    <w:p>
-      <w:r>
-        <w:t>There are five user study participants. Every user has managed to perform the given task on the provided prototypes. With evaluation against the task success criteria, the result is 100 per</w:t>
-      </w:r>
-      <w:r>
-        <w:t xml:space="preserve"> </w:t>
-      </w:r>
-      <w:r>
-        <w:t>cent.</w:t>
-      </w:r>
-    </w:p>
-    <w:p>
-      <w:r>
-        <w:lastRenderedPageBreak/>
-        <w:t>Among the five users, only one user</w:t>
-      </w:r>
-      <w:r>
-        <w:t>-</w:t>
-      </w:r>
-      <w:r>
-        <w:t>chosen “next” as convenient solution idea for given task and remaining four users has chosen “horizontal” solution idea. The ratings of perceived usability of the “next” solution idea in comparison to “horizontal” solution idea by the five users are 7, 8, 8, 4 and 7. Similarly, the ratings of perceived usability of the “horizontal”  solution idea in comparison to “next” solution idea by the five users are 8, 9, 9, 6 and 6. So, on an average</w:t>
-      </w:r>
-      <w:r>
-        <w:t>,</w:t>
-      </w:r>
-      <w:r>
-        <w:t xml:space="preserve"> the perceived usability for “next” solution idea is 6.8 rating and for “horizontal” solution idea is 7.6 rating. </w:t>
-      </w:r>
-    </w:p>
-    <w:p>
-      <w:r>
-        <w:t xml:space="preserve">This numerical evaluation </w:t>
-      </w:r>
-      <w:proofErr w:type="spellStart"/>
-      <w:r>
-        <w:t>favours</w:t>
-      </w:r>
-      <w:proofErr w:type="spellEnd"/>
-      <w:r>
-        <w:t xml:space="preserve"> the “horizontal” solution idea.</w:t>
-      </w:r>
-    </w:p>
-    <w:p>
-      <w:r>
-        <w:t xml:space="preserve"> </w:t>
-      </w:r>
-    </w:p>
-    <w:p>
-      <w:r>
-        <w:t>Qualitative Results:</w:t>
-      </w:r>
-    </w:p>
-    <w:p>
-      <w:r>
-        <w:t>Let us now investigate the reasoning behind the user’s choice of solution idea and respective ratings. The users who have chosen “next” solution idea has mentioned that it is preferred to see one bug at a time instead of looking at all bugs at once which might make the user miss some information. In case of going through each bug at a time will help the user to focus on more details like quick tip / fix, references etc.</w:t>
-      </w:r>
-    </w:p>
-    <w:p>
-      <w:r>
-        <w:t>The users who have chosen “horizontal” solution idea has mentioned that having preference to see all bugs at once, scrolling down is much convenient. One other user</w:t>
-      </w:r>
-      <w:r>
-        <w:t>-</w:t>
-      </w:r>
-      <w:r>
-        <w:t>preferred “horizontal” solution idea specifically in case of multiple tools results for</w:t>
-      </w:r>
-      <w:r>
-        <w:t xml:space="preserve"> the</w:t>
-      </w:r>
-      <w:r>
-        <w:t xml:space="preserve"> sake of comparison instead of general preference where one bug after other is seen, understood and then move on to other. </w:t>
-      </w:r>
-    </w:p>
-    <w:p>
-      <w:r>
-        <w:t xml:space="preserve">One user suggested to have display of bugs in </w:t>
-      </w:r>
-      <w:r>
-        <w:t xml:space="preserve">a </w:t>
-      </w:r>
-      <w:r>
-        <w:t>separate window or in second screen instead of popping up on code view. The reasoning behind his suggestion is humans having tunnel vision focus which further helps to understand the code and co</w:t>
-      </w:r>
-      <w:r>
-        <w:t>r</w:t>
-      </w:r>
-      <w:r>
-        <w:t xml:space="preserve">relate to bug finding. </w:t>
-      </w:r>
-    </w:p>
-    <w:p/>
-    <w:p>
-      <w:pPr>
-        <w:rPr>
-          <w:b/>
-          <w:bCs/>
-        </w:rPr>
-      </w:pPr>
-      <w:r>
-        <w:rPr>
-          <w:b/>
-          <w:bCs/>
-        </w:rPr>
-        <w:t>Sub Research Question 3:</w:t>
-      </w:r>
-    </w:p>
-    <w:p>
-      <w:r>
-        <w:t xml:space="preserve">Does vertical view help in getting </w:t>
-      </w:r>
-      <w:r>
-        <w:t xml:space="preserve">an </w:t>
-      </w:r>
-      <w:r>
-        <w:t xml:space="preserve">overview of </w:t>
-      </w:r>
-      <w:r>
-        <w:t xml:space="preserve">the </w:t>
-      </w:r>
-      <w:r>
-        <w:t>presence of multiple bugs over horizontal views?</w:t>
-      </w:r>
-    </w:p>
-    <w:p>
-      <w:pPr>
-        <w:rPr>
-          <w:b/>
-          <w:bCs/>
-        </w:rPr>
-      </w:pPr>
-    </w:p>
-    <w:p>
-      <w:pPr>
-        <w:rPr>
-          <w:b/>
-          <w:bCs/>
-        </w:rPr>
-      </w:pPr>
-      <w:r>
-        <w:rPr>
-          <w:b/>
-          <w:bCs/>
-        </w:rPr>
-        <w:t xml:space="preserve">Solution Ideas - Prototype [ horizontal, </w:t>
-      </w:r>
-      <w:proofErr w:type="gramStart"/>
-      <w:r>
-        <w:rPr>
-          <w:b/>
-          <w:bCs/>
-        </w:rPr>
-        <w:t>vertical ]</w:t>
-      </w:r>
-      <w:proofErr w:type="gramEnd"/>
-      <w:r>
-        <w:rPr>
-          <w:b/>
-          <w:bCs/>
-        </w:rPr>
-        <w:t>:</w:t>
-      </w:r>
-    </w:p>
-    <w:p>
-      <w:pPr>
-        <w:rPr>
-          <w:b/>
-          <w:bCs/>
-        </w:rPr>
-      </w:pPr>
-      <w:r>
-        <w:rPr>
-          <w:b/>
-          <w:bCs/>
-        </w:rPr>
-        <w:t>Evaluation:</w:t>
-      </w:r>
-    </w:p>
-    <w:p>
-      <w:r>
-        <w:t>Quantitative Results:</w:t>
-      </w:r>
-    </w:p>
-    <w:p>
-      <w:r>
-        <w:t>There are five user study participants. Every user has managed to perform the given task on the provided prototypes. With evaluation against the task success criteria, the result is 100 per</w:t>
-      </w:r>
-      <w:r>
-        <w:t xml:space="preserve"> </w:t>
-      </w:r>
-      <w:r>
-        <w:t>cent.</w:t>
-      </w:r>
-    </w:p>
-    <w:p>
-      <w:r>
-        <w:lastRenderedPageBreak/>
-        <w:t>Among the five users, three users chosen “horizontal” as convenient solution idea for given task and remaining two users has chosen “vertical” solution idea. The ratings of perceived usability of the “horizontal”  solution idea in comparison to list solution idea by the five users are 9, 7, 9, 6 and 7. Similarly, the ratings of perceived usability of the “vertical” solution idea in comparison to “horizontal” solution idea by the five users are 8, 10, 7, 7 and 5. So, on an average</w:t>
-      </w:r>
-      <w:r>
-        <w:t>,</w:t>
-      </w:r>
-      <w:r>
-        <w:t xml:space="preserve"> the perceived usability for “horizontal” solution idea is 7.6 rating and for “vertical” solution idea is 7.4 rating. </w:t>
-      </w:r>
-    </w:p>
-    <w:p>
-      <w:r>
-        <w:t xml:space="preserve">This numerical evaluation </w:t>
-      </w:r>
-      <w:proofErr w:type="spellStart"/>
-      <w:r>
-        <w:t>favours</w:t>
-      </w:r>
-      <w:proofErr w:type="spellEnd"/>
-      <w:r>
-        <w:t xml:space="preserve"> the “horizontal” solution idea.</w:t>
-      </w:r>
-    </w:p>
-    <w:p>
-      <w:r>
-        <w:t xml:space="preserve"> </w:t>
-      </w:r>
-    </w:p>
-    <w:p>
-      <w:r>
-        <w:t>Qualitative Results:</w:t>
-      </w:r>
-    </w:p>
-    <w:p>
-      <w:r>
-        <w:t>Let us now investigate the reasoning behind the user’s choice of solution idea and respective ratings. The users who have chosen “horizontal” solution idea has mentioned that the scrolling effect got used to</w:t>
-      </w:r>
-      <w:r>
-        <w:t>,</w:t>
-      </w:r>
-      <w:r>
-        <w:t xml:space="preserve"> i.e., top to bottom scrolling in comparison to vertical which needs left to right scrolling, vertical display gives notion of hiding the code. </w:t>
-      </w:r>
-    </w:p>
-    <w:p>
-      <w:r>
-        <w:t xml:space="preserve">The users who have chosen “vertical” solution idea has mentioned that glancing from left to right is easy, just better to look in one line, best preferred on touch screen and landscape view display which makes easier to scroll. </w:t>
-      </w:r>
-    </w:p>
-    <w:p>
-      <w:pPr>
-        <w:rPr>
-          <w:b/>
-          <w:bCs/>
-        </w:rPr>
-      </w:pPr>
-      <w:r>
-        <w:t>In case of issue with covering of code by the popup views, users suggested to either have a separate view or to display popup box under the bug line and before the next code line.</w:t>
-      </w:r>
-    </w:p>
-    <w:p>
-      <w:pPr>
-        <w:rPr>
-          <w:b/>
-          <w:bCs/>
-        </w:rPr>
-      </w:pPr>
-    </w:p>
-    <w:p>
-      <w:pPr>
-        <w:rPr>
-          <w:b/>
-          <w:bCs/>
-        </w:rPr>
-      </w:pPr>
-    </w:p>
-    <w:p>
-      <w:pPr>
-        <w:rPr>
-          <w:b/>
-          <w:bCs/>
-        </w:rPr>
-      </w:pPr>
-      <w:r>
-        <w:rPr>
-          <w:b/>
-          <w:bCs/>
-        </w:rPr>
-        <w:t>Sub Research Question 4:</w:t>
-      </w:r>
-    </w:p>
-    <w:p>
-      <w:r>
-        <w:t>Do users prefer bug icons or list view for bugs in same file?</w:t>
-      </w:r>
-    </w:p>
-    <w:p>
-      <w:pPr>
-        <w:rPr>
-          <w:b/>
-          <w:bCs/>
-        </w:rPr>
-      </w:pPr>
-    </w:p>
-    <w:p>
-      <w:pPr>
-        <w:rPr>
-          <w:b/>
-          <w:bCs/>
-        </w:rPr>
-      </w:pPr>
-    </w:p>
-    <w:p>
-      <w:pPr>
-        <w:rPr>
-          <w:b/>
-          <w:bCs/>
-        </w:rPr>
-      </w:pPr>
-      <w:r>
-        <w:rPr>
-          <w:b/>
-          <w:bCs/>
-        </w:rPr>
-        <w:t xml:space="preserve">Solution Ideas - Prototype [ horizontal, </w:t>
-      </w:r>
-      <w:proofErr w:type="gramStart"/>
-      <w:r>
-        <w:rPr>
-          <w:b/>
-          <w:bCs/>
-        </w:rPr>
-        <w:t>table</w:t>
-      </w:r>
-      <w:r>
-        <w:rPr>
-          <w:b/>
-          <w:bCs/>
-        </w:rPr>
-        <w:t xml:space="preserve"> ]</w:t>
-      </w:r>
-      <w:proofErr w:type="gramEnd"/>
-      <w:r>
-        <w:rPr>
-          <w:b/>
-          <w:bCs/>
-        </w:rPr>
-        <w:t>:</w:t>
-      </w:r>
-    </w:p>
-    <w:p>
-      <w:pPr>
-        <w:rPr>
-          <w:b/>
-          <w:bCs/>
-        </w:rPr>
-      </w:pPr>
-      <w:r>
-        <w:rPr>
-          <w:b/>
-          <w:bCs/>
-        </w:rPr>
-        <w:t>Evaluation:</w:t>
-      </w:r>
-    </w:p>
-    <w:p>
-      <w:r>
-        <w:t>Quantitative Results:</w:t>
-      </w:r>
-    </w:p>
-    <w:p>
-      <w:r>
-        <w:t>There are five user study participants. Every user has managed to perform the given task on the provided prototypes. With evaluation against the task success criteria, the result is 100 per</w:t>
-      </w:r>
-      <w:r>
-        <w:t xml:space="preserve"> </w:t>
-      </w:r>
-      <w:r>
-        <w:t>cent.</w:t>
-      </w:r>
-    </w:p>
-    <w:p>
-      <w:r>
-        <w:t xml:space="preserve">Among the five users, all users chose “table” as convenient solution idea for given task instead of “horizontal” solution idea. The ratings of perceived usability of the “horizontal” </w:t>
-      </w:r>
-      <w:r>
-        <w:lastRenderedPageBreak/>
-        <w:t>solution idea in comparison to “table” solution idea by the five users are 8, 7, 8, 6 and 6. Similarly, the ratings of perceived usability of the “table” solution idea in comparison to “horizontal” solution idea by the five users are 9, 10, 9, 8 and 7. So, on an average</w:t>
-      </w:r>
-      <w:r>
-        <w:t>,</w:t>
-      </w:r>
-      <w:r>
-        <w:t xml:space="preserve"> the perceived usability for “horizontal” solution idea is 7 rating and for “table”  solution idea is 8.6 rating. </w:t>
-      </w:r>
-    </w:p>
-    <w:p>
-      <w:r>
-        <w:t xml:space="preserve">This numerical evaluation clearly </w:t>
-      </w:r>
-      <w:proofErr w:type="spellStart"/>
-      <w:r>
-        <w:t>favours</w:t>
-      </w:r>
-      <w:proofErr w:type="spellEnd"/>
-      <w:r>
-        <w:t xml:space="preserve"> the “table” solution idea.</w:t>
-      </w:r>
-    </w:p>
-    <w:p>
-      <w:r>
-        <w:t xml:space="preserve"> </w:t>
-      </w:r>
-    </w:p>
-    <w:p>
-      <w:r>
-        <w:t>Qualitative Results:</w:t>
-      </w:r>
-    </w:p>
-    <w:p>
-      <w:r>
-        <w:t xml:space="preserve">Let us now investigate the reasoning behind the user’s choice of solution idea and respective ratings. Interestingly, all the users preferring the “table” solution idea has mentioned that the easy to arrange by bug types with a given table column, saves from distraction, understandability, easy comparison for everything one below the other with columns having separate attributes, looks good, </w:t>
-      </w:r>
-      <w:r>
-        <w:t>more manageable</w:t>
-      </w:r>
-      <w:r>
-        <w:t xml:space="preserve"> for user to stay in context of workflow whereas horizontal descriptions with scrolling takes more space and it would rather be difficult for staying in context of workflow, table view is more compact, easy to see bugs at a time.</w:t>
-      </w:r>
-    </w:p>
-    <w:p>
-      <w:pPr>
-        <w:rPr>
-          <w:b/>
-          <w:bCs/>
-        </w:rPr>
-      </w:pPr>
-      <w:r>
-        <w:t>Further, one user suggested to have short descriptions in table view to make it smaller</w:t>
-      </w:r>
-      <w:r>
-        <w:t>,</w:t>
-      </w:r>
-      <w:r>
-        <w:t xml:space="preserve"> and on click of </w:t>
-      </w:r>
-      <w:proofErr w:type="gramStart"/>
-      <w:r>
-        <w:t>particular</w:t>
-      </w:r>
-      <w:r>
-        <w:t xml:space="preserve"> bug</w:t>
-      </w:r>
-      <w:proofErr w:type="gramEnd"/>
-      <w:r>
-        <w:t>,</w:t>
-      </w:r>
-      <w:r>
-        <w:t xml:space="preserve"> we can have </w:t>
-      </w:r>
-      <w:r>
-        <w:t xml:space="preserve">a </w:t>
-      </w:r>
-      <w:r>
-        <w:t xml:space="preserve">complete description. One other user suggested to have the popups display with table view for a bug line when user types the next line to it. This depends if tools are configured to </w:t>
-      </w:r>
-      <w:proofErr w:type="spellStart"/>
-      <w:r>
-        <w:t>analyse</w:t>
-      </w:r>
-      <w:proofErr w:type="spellEnd"/>
-      <w:r>
-        <w:t xml:space="preserve"> on the fly. </w:t>
-      </w:r>
-    </w:p>
-    <w:p>
-      <w:pPr>
-        <w:rPr>
-          <w:b/>
-          <w:bCs/>
-        </w:rPr>
-      </w:pPr>
-    </w:p>
-    <w:p>
-      <w:pPr>
-        <w:rPr>
-          <w:b/>
-          <w:bCs/>
-        </w:rPr>
-      </w:pPr>
-      <w:r>
-        <w:rPr>
-          <w:b/>
-          <w:bCs/>
-        </w:rPr>
-        <w:t>Sub Research Question 5:</w:t>
-      </w:r>
-    </w:p>
-    <w:p>
-      <w:r>
-        <w:t>In context of same bug identified but with different line numbers, would hav</w:t>
-      </w:r>
-      <w:r>
-        <w:t>e</w:t>
-      </w:r>
-      <w:r>
-        <w:t xml:space="preserve"> ‘similar bugs’ in bug description with on click pops up similar bug description boxes at the identified line or a list at the bottom help user in locating actual line where bug exist?</w:t>
-      </w:r>
-    </w:p>
-    <w:p>
-      <w:pPr>
-        <w:rPr>
-          <w:b/>
-          <w:bCs/>
-        </w:rPr>
-      </w:pPr>
-    </w:p>
-    <w:p/>
-    <w:p>
-      <w:r>
-        <w:t>This sub research question will have a new user scenario, task and success criteria but similar follow</w:t>
-      </w:r>
-      <w:r>
-        <w:t>-</w:t>
-      </w:r>
-      <w:r>
-        <w:t>up questionnaire used for previous four sub research questions. The respective user study process pattern change is described below.</w:t>
-      </w:r>
-    </w:p>
-    <w:p/>
-    <w:p>
-      <w:r>
-        <w:rPr>
-          <w:b/>
-          <w:bCs/>
-        </w:rPr>
-        <w:t xml:space="preserve">User </w:t>
-      </w:r>
-      <w:r>
-        <w:rPr>
-          <w:b/>
-          <w:bCs/>
-        </w:rPr>
-        <w:t>Scenario</w:t>
-      </w:r>
-      <w:r>
-        <w:t xml:space="preserve">: In </w:t>
-      </w:r>
-      <w:r>
-        <w:t xml:space="preserve">the </w:t>
-      </w:r>
-      <w:r>
         <w:t>same scenario as so far, while looking at bug info at a</w:t>
       </w:r>
       <w:r>
@@ -2010,7 +2028,6 @@
           <w:b/>
           <w:bCs/>
         </w:rPr>
-        <w:lastRenderedPageBreak/>
         <w:t>Task</w:t>
       </w:r>
       <w:r>
@@ -2221,7 +2238,11 @@
     </w:p>
     <w:p>
       <w:r>
-        <w:t>The users who have chosen “list” solution idea has mentioned that having two multiple icons on same line is confusing to understand which one it is referring, prefers list for simplicity, somewhat confusing when lines are moved down while display bug description popups in between code lines, better option in viewing similar bugs reported by all tools in a list on click in comparison to showing additional popup boxes as they are confusing, better to see everything at once as other option is time</w:t>
+        <w:t xml:space="preserve">The users who have chosen “list” solution idea has mentioned that having two multiple icons on same line is confusing to understand which one it is referring, prefers list for simplicity, somewhat confusing when lines are moved down while display bug description </w:t>
+      </w:r>
+      <w:r>
+        <w:lastRenderedPageBreak/>
+        <w:t>popups in between code lines, better option in viewing similar bugs reported by all tools in a list on click in comparison to showing additional popup boxes as they are confusing, better to see everything at once as other option is time</w:t>
       </w:r>
       <w:r>
         <w:t>-</w:t>
@@ -2232,167 +2253,176 @@
     </w:p>
     <w:p>
       <w:r>
+        <w:t xml:space="preserve">Further, one user suggested to have a respective code line highlighted in red </w:t>
+      </w:r>
+      <w:proofErr w:type="spellStart"/>
+      <w:r>
+        <w:t>colour</w:t>
+      </w:r>
+      <w:proofErr w:type="spellEnd"/>
+      <w:r>
+        <w:t xml:space="preserve"> or bug icon in addition to displaying similar bugs in a list. Other user says when a bug reported by a tool is fixed then similar bugs reported by other tools should also be closed.</w:t>
+      </w:r>
+    </w:p>
+    <w:p>
+      <w:pPr>
+        <w:rPr>
+          <w:b/>
+          <w:bCs/>
+        </w:rPr>
+      </w:pPr>
+    </w:p>
+    <w:p>
+      <w:pPr>
+        <w:rPr>
+          <w:b/>
+          <w:bCs/>
+        </w:rPr>
+      </w:pPr>
+    </w:p>
+    <w:p>
+      <w:pPr>
+        <w:rPr>
+          <w:b/>
+          <w:bCs/>
+        </w:rPr>
+      </w:pPr>
+    </w:p>
+    <w:p>
+      <w:pPr>
+        <w:rPr>
+          <w:b/>
+          <w:bCs/>
+        </w:rPr>
+      </w:pPr>
+    </w:p>
+    <w:p>
+      <w:pPr>
+        <w:rPr>
+          <w:b/>
+          <w:bCs/>
+        </w:rPr>
+      </w:pPr>
+    </w:p>
+    <w:p>
+      <w:pPr>
+        <w:rPr>
+          <w:b/>
+          <w:bCs/>
+        </w:rPr>
+      </w:pPr>
+    </w:p>
+    <w:p/>
+    <w:p/>
+    <w:p/>
+    <w:p/>
+    <w:p/>
+    <w:p>
+      <w:pPr>
+        <w:jc w:val="both"/>
+        <w:rPr>
+          <w:b/>
+          <w:bCs/>
+        </w:rPr>
+      </w:pPr>
+      <w:r>
+        <w:rPr>
+          <w:b/>
+          <w:bCs/>
+        </w:rPr>
+        <w:t>[ Research Question 2]</w:t>
+      </w:r>
+    </w:p>
+    <w:p>
+      <w:pPr>
+        <w:jc w:val="both"/>
+      </w:pPr>
+      <w:r>
+        <w:t xml:space="preserve">Let’s switch to </w:t>
+      </w:r>
+      <w:r>
+        <w:t xml:space="preserve">the </w:t>
+      </w:r>
+      <w:r>
+        <w:t>second main question;</w:t>
+      </w:r>
+    </w:p>
+    <w:p>
+      <w:pPr>
+        <w:jc w:val="both"/>
+      </w:pPr>
+      <w:r>
+        <w:t>Q. What feedback works to know that the bug fixing is on-going?</w:t>
+      </w:r>
+    </w:p>
+    <w:p>
+      <w:r>
+        <w:t xml:space="preserve">As part of this </w:t>
+      </w:r>
+      <w:r>
+        <w:t>primary</w:t>
+      </w:r>
+      <w:r>
+        <w:t xml:space="preserve"> research question, we are going to evaluate the five feedback mechanisms proposed in previous user experience design cycle i.e., animation, progress bar, pending status popup, status spinner and alert in our designed MSAT-UI ( Multiple Static Analysis Tools – User Interface ) in comparison to existing scenario where multiple tools have different user interfaces. In preparation, for this evaluation</w:t>
+      </w:r>
+      <w:r>
+        <w:t>,</w:t>
+      </w:r>
+      <w:r>
+        <w:t xml:space="preserve"> a JavaScript software project is set up and hosted </w:t>
+      </w:r>
+      <w:r>
+        <w:t>o</w:t>
+      </w:r>
+      <w:r>
+        <w:t>n GitHub. This project is configured with three static analysis tools having three different native user interfaces</w:t>
+      </w:r>
+      <w:r>
+        <w:t>,</w:t>
+      </w:r>
+      <w:r>
+        <w:t xml:space="preserve"> i.e., CLI </w:t>
+      </w:r>
+      <w:proofErr w:type="gramStart"/>
+      <w:r>
+        <w:t>( Command</w:t>
+      </w:r>
+      <w:proofErr w:type="gramEnd"/>
+      <w:r>
+        <w:t xml:space="preserve"> Line Interface ), IDE ( Integrated Development Environment ) and WEB interface. The analysis tools chosen for CLI, IDE and WEB based are </w:t>
+      </w:r>
+      <w:proofErr w:type="spellStart"/>
+      <w:r>
+        <w:t>ESLint</w:t>
+      </w:r>
+      <w:proofErr w:type="spellEnd"/>
+      <w:r>
+        <w:t xml:space="preserve">, IntelliJ + </w:t>
+      </w:r>
+      <w:proofErr w:type="spellStart"/>
+      <w:r>
+        <w:t>SonarLint</w:t>
+      </w:r>
+      <w:proofErr w:type="spellEnd"/>
+      <w:r>
+        <w:t xml:space="preserve"> and </w:t>
+      </w:r>
+      <w:proofErr w:type="spellStart"/>
+      <w:r>
+        <w:t>SonarCloud</w:t>
+      </w:r>
+      <w:proofErr w:type="spellEnd"/>
+      <w:r>
+        <w:t xml:space="preserve"> respectively.</w:t>
+      </w:r>
+    </w:p>
+    <w:p>
+      <w:r>
+        <w:t xml:space="preserve">A demonstration of both scenarios is given to user wherein one scenario a merged prototype with five feedback mechanisms is presented and other scenario with a JavaScript project and walkthrough its respective analysis results. In order to help the user better </w:t>
+      </w:r>
+      <w:r>
         <w:lastRenderedPageBreak/>
-        <w:t xml:space="preserve">Further, one user suggested to have a respective code line highlighted in red </w:t>
-      </w:r>
-      <w:proofErr w:type="spellStart"/>
-      <w:r>
-        <w:t>colour</w:t>
-      </w:r>
-      <w:proofErr w:type="spellEnd"/>
-      <w:r>
-        <w:t xml:space="preserve"> or bug icon in addition to displaying similar bugs in a list. Other user says when a bug reported by a tool is fixed then similar bugs reported by other tools should also be closed.</w:t>
-      </w:r>
-    </w:p>
-    <w:p>
-      <w:pPr>
-        <w:rPr>
-          <w:b/>
-          <w:bCs/>
-        </w:rPr>
-      </w:pPr>
-    </w:p>
-    <w:p>
-      <w:pPr>
-        <w:rPr>
-          <w:b/>
-          <w:bCs/>
-        </w:rPr>
-      </w:pPr>
-    </w:p>
-    <w:p>
-      <w:pPr>
-        <w:rPr>
-          <w:b/>
-          <w:bCs/>
-        </w:rPr>
-      </w:pPr>
-    </w:p>
-    <w:p>
-      <w:pPr>
-        <w:rPr>
-          <w:b/>
-          <w:bCs/>
-        </w:rPr>
-      </w:pPr>
-    </w:p>
-    <w:p>
-      <w:pPr>
-        <w:rPr>
-          <w:b/>
-          <w:bCs/>
-        </w:rPr>
-      </w:pPr>
-    </w:p>
-    <w:p>
-      <w:pPr>
-        <w:rPr>
-          <w:b/>
-          <w:bCs/>
-        </w:rPr>
-      </w:pPr>
-    </w:p>
-    <w:p/>
-    <w:p/>
-    <w:p/>
-    <w:p/>
-    <w:p/>
-    <w:p>
-      <w:pPr>
-        <w:jc w:val="both"/>
-        <w:rPr>
-          <w:b/>
-          <w:bCs/>
-        </w:rPr>
-      </w:pPr>
-      <w:r>
-        <w:rPr>
-          <w:b/>
-          <w:bCs/>
-        </w:rPr>
-        <w:t>[ Research Question 2]</w:t>
-      </w:r>
-    </w:p>
-    <w:p>
-      <w:pPr>
-        <w:jc w:val="both"/>
-      </w:pPr>
-      <w:r>
-        <w:t xml:space="preserve">Let’s switch to </w:t>
-      </w:r>
-      <w:r>
-        <w:t xml:space="preserve">the </w:t>
-      </w:r>
-      <w:r>
-        <w:t>second main question;</w:t>
-      </w:r>
-    </w:p>
-    <w:p>
-      <w:pPr>
-        <w:jc w:val="both"/>
-      </w:pPr>
-      <w:r>
-        <w:t>Q. What feedback works to know that the bug fixing is on-going?</w:t>
-      </w:r>
-    </w:p>
-    <w:p>
-      <w:r>
-        <w:t xml:space="preserve">As part of this </w:t>
-      </w:r>
-      <w:r>
-        <w:t>primary</w:t>
-      </w:r>
-      <w:r>
-        <w:t xml:space="preserve"> research question, we are going to evaluate the five feedback mechanisms proposed in previous user experience design cycle i.e., animation, progress bar, pending status popup, status spinner and alert in our designed MSAT-UI ( Multiple Static Analysis Tools – User Interface ) in comparison to existing scenario where multiple tools have different user interfaces. In preparation, for this evaluation a JavaScript software project is set up and hosted </w:t>
-      </w:r>
-      <w:r>
-        <w:t>o</w:t>
-      </w:r>
-      <w:r>
-        <w:t>n GitHub. This project is configured with three static analysis tools having three different native user interfaces</w:t>
-      </w:r>
-      <w:r>
-        <w:t>,</w:t>
-      </w:r>
-      <w:r>
-        <w:t xml:space="preserve"> i.e., CLI </w:t>
-      </w:r>
-      <w:proofErr w:type="gramStart"/>
-      <w:r>
-        <w:t>( Command</w:t>
-      </w:r>
-      <w:proofErr w:type="gramEnd"/>
-      <w:r>
-        <w:t xml:space="preserve"> Line Interface ), IDE ( Integrated Development Environment ) and WEB interface. The analysis tools chosen for CLI, IDE and WEB based are </w:t>
-      </w:r>
-      <w:proofErr w:type="spellStart"/>
-      <w:r>
-        <w:t>ESLint</w:t>
-      </w:r>
-      <w:proofErr w:type="spellEnd"/>
-      <w:r>
-        <w:t xml:space="preserve">, IntelliJ + </w:t>
-      </w:r>
-      <w:proofErr w:type="spellStart"/>
-      <w:r>
-        <w:t>SonarLint</w:t>
-      </w:r>
-      <w:proofErr w:type="spellEnd"/>
-      <w:r>
-        <w:t xml:space="preserve"> and </w:t>
-      </w:r>
-      <w:proofErr w:type="spellStart"/>
-      <w:r>
-        <w:t>SonarCloud</w:t>
-      </w:r>
-      <w:proofErr w:type="spellEnd"/>
-      <w:r>
-        <w:t xml:space="preserve"> respectively.</w:t>
-      </w:r>
-    </w:p>
-    <w:p>
-      <w:r>
-        <w:t xml:space="preserve">A demonstration of both scenarios is given to user wherein one scenario a merged prototype with five feedback mechanisms is presented and other scenario with a JavaScript project and walkthrough its respective analysis results. In order to help the user better understand the existing scenario and evaluate accurately against proposed MSAT-UI, </w:t>
+        <w:t xml:space="preserve">understand the existing scenario and evaluate accurately against proposed MSAT-UI, </w:t>
       </w:r>
       <w:proofErr w:type="gramStart"/>
       <w:r>
@@ -2423,7 +2453,6 @@
         </w:numPr>
       </w:pPr>
       <w:r>
-        <w:lastRenderedPageBreak/>
         <w:t xml:space="preserve">How usable are each feedback functionality compared to </w:t>
       </w:r>
       <w:r>
@@ -2669,6 +2698,7 @@
     <w:p/>
     <w:p>
       <w:r>
+        <w:lastRenderedPageBreak/>
         <w:t>Q. How do you rate in terms of perceived usability ranging from O</w:t>
       </w:r>
       <w:r>
@@ -2758,7 +2788,6 @@
           <w:rFonts w:cs="Calibri"/>
           <w:lang w:val="en"/>
         </w:rPr>
-        <w:lastRenderedPageBreak/>
         <w:t xml:space="preserve">2. How </w:t>
       </w:r>
       <w:r>
@@ -2888,414 +2917,436 @@
           <w:rFonts w:cs="Calibri"/>
           <w:lang w:val="en"/>
         </w:rPr>
-        <w:t xml:space="preserve">5. How </w:t>
+        <w:t>5. How us</w:t>
+      </w:r>
+      <w:r>
+        <w:rPr>
+          <w:rFonts w:cs="Calibri"/>
+          <w:lang w:val="en"/>
+        </w:rPr>
+        <w:t>able</w:t>
+      </w:r>
+      <w:r>
+        <w:rPr>
+          <w:rFonts w:cs="Calibri"/>
+          <w:lang w:val="en"/>
+        </w:rPr>
+        <w:t xml:space="preserve"> is alert box feature</w:t>
+      </w:r>
+      <w:r>
+        <w:rPr>
+          <w:rFonts w:cs="Calibri"/>
+          <w:lang w:val="en"/>
+        </w:rPr>
+        <w:t>?</w:t>
+      </w:r>
+      <w:r>
+        <w:rPr>
+          <w:rFonts w:cs="Calibri"/>
+          <w:lang w:val="en"/>
+        </w:rPr>
+        <w:t xml:space="preserve"> </w:t>
+      </w:r>
+    </w:p>
+    <w:p>
+      <w:pPr>
+        <w:rPr>
+          <w:rFonts w:cs="Calibri"/>
+          <w:lang w:val="en"/>
+        </w:rPr>
+      </w:pPr>
+    </w:p>
+    <w:p>
+      <w:pPr>
+        <w:rPr>
+          <w:rFonts w:cs="Calibri"/>
+          <w:lang w:val="en"/>
+        </w:rPr>
+      </w:pPr>
+      <w:r>
+        <w:rPr>
+          <w:rFonts w:cs="Calibri"/>
+          <w:lang w:val="en"/>
+        </w:rPr>
+        <w:t xml:space="preserve">Further, the following three questions are analyzed with </w:t>
+      </w:r>
+      <w:r>
+        <w:rPr>
+          <w:rFonts w:cs="Calibri"/>
+          <w:lang w:val="en"/>
+        </w:rPr>
+        <w:t xml:space="preserve">the </w:t>
+      </w:r>
+      <w:r>
+        <w:rPr>
+          <w:rFonts w:cs="Calibri"/>
+          <w:lang w:val="en"/>
+        </w:rPr>
+        <w:t>reasoning of their answer.</w:t>
+      </w:r>
+    </w:p>
+    <w:p>
+      <w:pPr>
+        <w:rPr>
+          <w:rFonts w:cs="Calibri"/>
+          <w:lang w:val="en"/>
+        </w:rPr>
+      </w:pPr>
+      <w:r>
+        <w:rPr>
+          <w:rFonts w:cs="Calibri"/>
+          <w:lang w:val="en"/>
+        </w:rPr>
+        <w:t xml:space="preserve">Q. Do you prefer alert box feedback when </w:t>
+      </w:r>
+      <w:r>
+        <w:rPr>
+          <w:rFonts w:cs="Calibri"/>
+          <w:lang w:val="en"/>
+        </w:rPr>
+        <w:t xml:space="preserve">a </w:t>
+      </w:r>
+      <w:r>
+        <w:rPr>
+          <w:rFonts w:cs="Calibri"/>
+          <w:lang w:val="en"/>
+        </w:rPr>
+        <w:t>bug fix is failed</w:t>
+      </w:r>
+      <w:r>
+        <w:rPr>
+          <w:rFonts w:cs="Calibri"/>
+          <w:lang w:val="en"/>
+        </w:rPr>
+        <w:t>,</w:t>
+      </w:r>
+      <w:r>
+        <w:rPr>
+          <w:rFonts w:cs="Calibri"/>
+          <w:lang w:val="en"/>
+        </w:rPr>
+        <w:t xml:space="preserve"> which is absent in existing tools? Why?</w:t>
+      </w:r>
+    </w:p>
+    <w:p>
+      <w:pPr>
+        <w:rPr>
+          <w:rFonts w:cs="Calibri"/>
+          <w:lang w:val="en"/>
+        </w:rPr>
+      </w:pPr>
+      <w:r>
+        <w:rPr>
+          <w:rFonts w:cs="Calibri"/>
+          <w:lang w:val="en"/>
+        </w:rPr>
+        <w:t xml:space="preserve">Q. Do these 5 feedback features with unified user interface help in fixing more bugs </w:t>
+      </w:r>
+      <w:proofErr w:type="gramStart"/>
+      <w:r>
+        <w:rPr>
+          <w:rFonts w:cs="Calibri"/>
+          <w:lang w:val="en"/>
+        </w:rPr>
+        <w:t>( perceived</w:t>
+      </w:r>
+      <w:proofErr w:type="gramEnd"/>
+      <w:r>
+        <w:rPr>
+          <w:rFonts w:cs="Calibri"/>
+          <w:lang w:val="en"/>
+        </w:rPr>
+        <w:t xml:space="preserve"> usability )? Why?</w:t>
+      </w:r>
+    </w:p>
+    <w:p>
+      <w:pPr>
+        <w:rPr>
+          <w:rFonts w:cs="Calibri"/>
+          <w:lang w:val="en"/>
+        </w:rPr>
+      </w:pPr>
+      <w:r>
+        <w:rPr>
+          <w:rFonts w:cs="Calibri"/>
+          <w:lang w:val="en"/>
+        </w:rPr>
+        <w:t xml:space="preserve">Q. Do these 5 feedback features with unified user interface help in fixing bugs faster </w:t>
+      </w:r>
+      <w:proofErr w:type="gramStart"/>
+      <w:r>
+        <w:rPr>
+          <w:rFonts w:cs="Calibri"/>
+          <w:lang w:val="en"/>
+        </w:rPr>
+        <w:t>( perceived</w:t>
+      </w:r>
+      <w:proofErr w:type="gramEnd"/>
+      <w:r>
+        <w:rPr>
+          <w:rFonts w:cs="Calibri"/>
+          <w:lang w:val="en"/>
+        </w:rPr>
+        <w:t xml:space="preserve"> usability )? Why?</w:t>
+      </w:r>
+    </w:p>
+    <w:p/>
+    <w:p>
+      <w:pPr>
+        <w:rPr>
+          <w:b/>
+          <w:bCs/>
+        </w:rPr>
+      </w:pPr>
+      <w:r>
+        <w:rPr>
+          <w:b/>
+          <w:bCs/>
+        </w:rPr>
+        <w:t>Evaluation:</w:t>
+      </w:r>
+    </w:p>
+    <w:p/>
+    <w:p>
+      <w:r>
+        <w:t>Quantitative results:</w:t>
+      </w:r>
+    </w:p>
+    <w:p>
+      <w:r>
+        <w:t>There are five user study participants. For task 1, only two users ha</w:t>
+      </w:r>
+      <w:r>
+        <w:t>ve</w:t>
+      </w:r>
+      <w:r>
+        <w:t xml:space="preserve"> managed to perform on the provided scenario. With evaluation against the task success criteria, the result is only 40 per</w:t>
+      </w:r>
+      <w:r>
+        <w:t xml:space="preserve"> </w:t>
+      </w:r>
+      <w:r>
+        <w:t xml:space="preserve">cent. The reason behind why the other users have not able to do the task successfully is because two users were not able to remember the command to run analysis for CLI tool and one user could not able to navigate to </w:t>
+      </w:r>
+      <w:r>
+        <w:t>individual</w:t>
+      </w:r>
+      <w:r>
+        <w:t xml:space="preserve"> project file in WEB interface. For task 2, all users managed to perform with complete 100 per</w:t>
+      </w:r>
+      <w:r>
+        <w:t xml:space="preserve"> </w:t>
+      </w:r>
+      <w:r>
+        <w:t xml:space="preserve">cent result evaluated against the </w:t>
+      </w:r>
+      <w:r>
+        <w:t>own</w:t>
+      </w:r>
+      <w:r>
+        <w:t xml:space="preserve"> </w:t>
+      </w:r>
+      <w:r>
+        <w:t xml:space="preserve">task </w:t>
+      </w:r>
+      <w:r>
+        <w:t xml:space="preserve">success criteria. </w:t>
+      </w:r>
+    </w:p>
+    <w:p>
+      <w:r>
+        <w:t xml:space="preserve">Let us now investigate each feedback mechanism and its respective rating. By first, with animation icons, the respective ratings in MSAT UI scenario is 8,10,7,10,7 with average rating 8.4 and whereas in Native-UI case is 0,0,0,0,0 with average rating 0. Next, with progress feedback, the respective ratings in MSAT UI scenario is 9,10,8,4,7 with average rating 7.6 and whereas in Native-UI case is 0,0,0,4,0 with average rating 0.8. Next, with </w:t>
+      </w:r>
+      <w:r>
+        <w:lastRenderedPageBreak/>
+        <w:t>pending status feedback, the respective ratings in MSAT UI scenario is 9,10,7,8,5 with average rating 7.8 and whereas in Native-UI case is 0,0,0,0,0 with average rating 0. Next, with status spinner feedback, the respective ratings in MSAT UI scenario is 9,10,8,9,8 with average rating 8.8 and whereas in Native-UI case is 0,10,0,10,0 with average rating 4.</w:t>
+      </w:r>
+      <w:r>
+        <w:t xml:space="preserve"> </w:t>
+      </w:r>
+      <w:r>
+        <w:t>Finally, with alert feedback, the respective ratings in MSAT UI scenario is 9,10,9,9,9 with average rating 9.2 and whereas in Native-UI case is 0,0,0,0,0 with average rating 0.</w:t>
+      </w:r>
+    </w:p>
+    <w:p>
+      <w:r>
+        <w:t xml:space="preserve">So far, with numerical evaluation of perceived usability for each feedback mechanism proposed in the MSAT-UI outstands the existing scenario in terms of perceived usability. </w:t>
+      </w:r>
+    </w:p>
+    <w:p>
+      <w:r>
+        <w:t xml:space="preserve">Further, all five users chosen to have </w:t>
+      </w:r>
+      <w:r>
+        <w:t xml:space="preserve">an </w:t>
+      </w:r>
+      <w:r>
+        <w:t>alert box as a feedback mechanism feature. Next, all five users also agreed on having these 5 feedback mechanisms would help in fixing more bugs. However, only three users out of five agreed that these 5 feedback mechanisms would help in fixing more bugs.</w:t>
+      </w:r>
+    </w:p>
+    <w:p/>
+    <w:p>
+      <w:r>
+        <w:t>Qualitative results:</w:t>
+      </w:r>
+    </w:p>
+    <w:p>
+      <w:r>
+        <w:t>Let us now investigate the reasoning behind the user’s preference and respective ratings. In case of choosing animated icons</w:t>
+      </w:r>
+      <w:r>
+        <w:t>,</w:t>
+      </w:r>
+      <w:r>
+        <w:t xml:space="preserve"> i.e., icons are animated to indicate which bugs are being </w:t>
+      </w:r>
+      <w:proofErr w:type="spellStart"/>
+      <w:r>
+        <w:t>analysed</w:t>
+      </w:r>
+      <w:proofErr w:type="spellEnd"/>
+      <w:r>
+        <w:t xml:space="preserve">, users felt they are </w:t>
+      </w:r>
+      <w:r>
+        <w:t>useful</w:t>
+      </w:r>
+      <w:r>
+        <w:t xml:space="preserve"> if the system is slow in general, it is easily identifiable on the screen, the plus point is to be aware of what analysis is running and these many analysis is running, how many have completed. </w:t>
+      </w:r>
+    </w:p>
+    <w:p>
+      <w:r>
+        <w:t xml:space="preserve">In case of progress bar, users felt if analysis tools are too quick, then there is no need for progress bar, it is definitely usable and </w:t>
+      </w:r>
+      <w:r>
+        <w:t>useful</w:t>
+      </w:r>
+      <w:r>
+        <w:t xml:space="preserve"> thing to keep that, if I start the analysis manually then it is </w:t>
+      </w:r>
+      <w:r>
+        <w:t>useful</w:t>
+      </w:r>
+      <w:r>
+        <w:t xml:space="preserve"> or else useless as it could be diverting the attention if user has panned </w:t>
+      </w:r>
+      <w:r>
+        <w:t>for working</w:t>
+      </w:r>
+      <w:r>
+        <w:t xml:space="preserve"> on something else. One user expressed it has no use from his experience. Usually, he tends to wait until the progress </w:t>
+      </w:r>
+      <w:r>
+        <w:t xml:space="preserve">gets </w:t>
+      </w:r>
+      <w:r>
+        <w:t>complete</w:t>
+      </w:r>
+      <w:r>
+        <w:t>,</w:t>
+      </w:r>
+      <w:r>
+        <w:t xml:space="preserve"> and he assumes progress bar</w:t>
+      </w:r>
+      <w:r>
+        <w:t>,</w:t>
+      </w:r>
+      <w:r>
+        <w:t xml:space="preserve"> and such animations takes more resources. In case of pending status feedback, users let it is helpful but not much </w:t>
+      </w:r>
+      <w:r>
+        <w:t>necessary</w:t>
+      </w:r>
+      <w:r>
+        <w:t xml:space="preserve"> for end</w:t>
+      </w:r>
+      <w:r>
+        <w:t>-</w:t>
+      </w:r>
+      <w:r>
+        <w:t xml:space="preserve">user. In </w:t>
+      </w:r>
+      <w:r>
+        <w:t xml:space="preserve">the </w:t>
+      </w:r>
+      <w:r>
+        <w:t>case of status spinner, two users rated 10 for their usability in Native-UIs scenario as IDE usually has such feature. One user felt it is useful in knowing if analysis is running or not, whether started or not, only if run manually as then and only as in opposite case, I am not psychologically aware of.</w:t>
+      </w:r>
+    </w:p>
+    <w:p>
+      <w:r>
+        <w:t xml:space="preserve">Now in case of having alert feedback feature, users felt it is good thing to have in the proposed one, it is </w:t>
       </w:r>
       <w:bookmarkStart w:id="2" w:name="_GoBack"/>
       <w:bookmarkEnd w:id="2"/>
       <w:r>
-        <w:rPr>
-          <w:rFonts w:cs="Calibri"/>
-          <w:lang w:val="en"/>
-        </w:rPr>
-        <w:t>us</w:t>
-      </w:r>
-      <w:r>
-        <w:rPr>
-          <w:rFonts w:cs="Calibri"/>
-          <w:lang w:val="en"/>
-        </w:rPr>
-        <w:t>able</w:t>
-      </w:r>
-      <w:r>
-        <w:rPr>
-          <w:rFonts w:cs="Calibri"/>
-          <w:lang w:val="en"/>
-        </w:rPr>
-        <w:t xml:space="preserve"> is alert box feature</w:t>
-      </w:r>
-      <w:r>
-        <w:rPr>
-          <w:rFonts w:cs="Calibri"/>
-          <w:lang w:val="en"/>
-        </w:rPr>
-        <w:t>?</w:t>
-      </w:r>
-      <w:r>
-        <w:rPr>
-          <w:rFonts w:cs="Calibri"/>
-          <w:lang w:val="en"/>
-        </w:rPr>
+        <w:t xml:space="preserve">usable to have alert to know bug still exists and if so, try again to fix it, it is preferred to have alert also when attempted bug is fixed as to have psychological motivation which denotes positive feedback. On </w:t>
+      </w:r>
+      <w:r>
+        <w:t>an</w:t>
+      </w:r>
+      <w:r>
+        <w:t xml:space="preserve">other side, some users felt it is annoying and so recommends  to have slide popup somewhere corner instead of </w:t>
+      </w:r>
+      <w:proofErr w:type="spellStart"/>
+      <w:r>
+        <w:t>centre</w:t>
+      </w:r>
+      <w:proofErr w:type="spellEnd"/>
+      <w:r>
+        <w:t>,</w:t>
+      </w:r>
+      <w:r>
+        <w:t xml:space="preserve"> and</w:t>
+      </w:r>
+      <w:r>
+        <w:t xml:space="preserve"> it is more useful only when bug is very much important to get fixed as it indicates that it is not </w:t>
+      </w:r>
+      <w:r>
+        <w:t>right</w:t>
+      </w:r>
+      <w:r>
+        <w:t xml:space="preserve">, if I move ahead without fixing it. It is irritating to have alert for small ones such as unused variables. </w:t>
+      </w:r>
+    </w:p>
+    <w:p>
+      <w:r>
+        <w:t>The reasonings of users for their choice</w:t>
+      </w:r>
+      <w:r>
+        <w:t>,</w:t>
+      </w:r>
+      <w:r>
+        <w:t xml:space="preserve"> i.e., perceived usability of whether the proposed 5 feedback mechanisms help in fixing more bugs are such as, users will be more attentive</w:t>
+      </w:r>
+      <w:r>
+        <w:t>,</w:t>
+      </w:r>
+      <w:r>
         <w:t xml:space="preserve"> </w:t>
       </w:r>
-    </w:p>
-    <w:p>
-      <w:pPr>
-        <w:rPr>
-          <w:rFonts w:cs="Calibri"/>
-          <w:lang w:val="en"/>
-        </w:rPr>
-      </w:pPr>
-    </w:p>
-    <w:p>
-      <w:pPr>
-        <w:rPr>
-          <w:rFonts w:cs="Calibri"/>
-          <w:lang w:val="en"/>
-        </w:rPr>
-      </w:pPr>
-      <w:r>
-        <w:rPr>
-          <w:rFonts w:cs="Calibri"/>
-          <w:lang w:val="en"/>
-        </w:rPr>
-        <w:t xml:space="preserve">Further, the following three questions are analyzed with </w:t>
-      </w:r>
-      <w:r>
-        <w:rPr>
-          <w:rFonts w:cs="Calibri"/>
-          <w:lang w:val="en"/>
-        </w:rPr>
-        <w:t xml:space="preserve">the </w:t>
-      </w:r>
-      <w:r>
-        <w:rPr>
-          <w:rFonts w:cs="Calibri"/>
-          <w:lang w:val="en"/>
-        </w:rPr>
-        <w:t>reasoning of their answer.</w:t>
-      </w:r>
-    </w:p>
-    <w:p>
-      <w:pPr>
-        <w:rPr>
-          <w:rFonts w:cs="Calibri"/>
-          <w:lang w:val="en"/>
-        </w:rPr>
-      </w:pPr>
-      <w:r>
-        <w:rPr>
-          <w:rFonts w:cs="Calibri"/>
-          <w:lang w:val="en"/>
-        </w:rPr>
-        <w:t xml:space="preserve">Q. Do you prefer alert box feedback when </w:t>
-      </w:r>
-      <w:r>
-        <w:rPr>
-          <w:rFonts w:cs="Calibri"/>
-          <w:lang w:val="en"/>
-        </w:rPr>
-        <w:t xml:space="preserve">a </w:t>
-      </w:r>
-      <w:r>
-        <w:rPr>
-          <w:rFonts w:cs="Calibri"/>
-          <w:lang w:val="en"/>
-        </w:rPr>
-        <w:t>bug fix is failed which is absent in existing tools? Why?</w:t>
-      </w:r>
-    </w:p>
-    <w:p>
-      <w:pPr>
-        <w:rPr>
-          <w:rFonts w:cs="Calibri"/>
-          <w:lang w:val="en"/>
-        </w:rPr>
-      </w:pPr>
-      <w:r>
-        <w:rPr>
-          <w:rFonts w:cs="Calibri"/>
-          <w:lang w:val="en"/>
-        </w:rPr>
-        <w:t xml:space="preserve">Q. Do these 5 feedback features with unified user interface help in fixing more bugs </w:t>
-      </w:r>
-      <w:proofErr w:type="gramStart"/>
-      <w:r>
-        <w:rPr>
-          <w:rFonts w:cs="Calibri"/>
-          <w:lang w:val="en"/>
-        </w:rPr>
-        <w:t>( perceived</w:t>
-      </w:r>
-      <w:proofErr w:type="gramEnd"/>
-      <w:r>
-        <w:rPr>
-          <w:rFonts w:cs="Calibri"/>
-          <w:lang w:val="en"/>
-        </w:rPr>
-        <w:t xml:space="preserve"> usability )? Why?</w:t>
-      </w:r>
-    </w:p>
-    <w:p>
-      <w:pPr>
-        <w:rPr>
-          <w:rFonts w:cs="Calibri"/>
-          <w:lang w:val="en"/>
-        </w:rPr>
-      </w:pPr>
-      <w:r>
-        <w:rPr>
-          <w:rFonts w:cs="Calibri"/>
-          <w:lang w:val="en"/>
-        </w:rPr>
-        <w:t xml:space="preserve">Q. Do these 5 feedback features with unified user interface help in fixing bugs faster </w:t>
-      </w:r>
-      <w:proofErr w:type="gramStart"/>
-      <w:r>
-        <w:rPr>
-          <w:rFonts w:cs="Calibri"/>
-          <w:lang w:val="en"/>
-        </w:rPr>
-        <w:t>( perceived</w:t>
-      </w:r>
-      <w:proofErr w:type="gramEnd"/>
-      <w:r>
-        <w:rPr>
-          <w:rFonts w:cs="Calibri"/>
-          <w:lang w:val="en"/>
-        </w:rPr>
-        <w:t xml:space="preserve"> usability )? Why?</w:t>
-      </w:r>
-    </w:p>
-    <w:p/>
-    <w:p>
-      <w:pPr>
-        <w:rPr>
-          <w:b/>
-          <w:bCs/>
-        </w:rPr>
-      </w:pPr>
-      <w:r>
-        <w:rPr>
-          <w:b/>
-          <w:bCs/>
-        </w:rPr>
-        <w:t>Evaluation:</w:t>
-      </w:r>
-    </w:p>
-    <w:p/>
-    <w:p>
-      <w:r>
-        <w:t>Quantitative results:</w:t>
-      </w:r>
-    </w:p>
-    <w:p>
-      <w:r>
-        <w:t>There are five user study participants. For task 1, only two users ha</w:t>
-      </w:r>
-      <w:r>
-        <w:t>ve</w:t>
-      </w:r>
-      <w:r>
-        <w:t xml:space="preserve"> managed to perform on the provided scenario. With evaluation against the task success criteria, the result is only 40 per</w:t>
-      </w:r>
-      <w:r>
-        <w:t xml:space="preserve"> </w:t>
-      </w:r>
-      <w:r>
-        <w:t xml:space="preserve">cent. The reason behind why the other users have not able to do the task successfully is because two users were not able to remember the command to run analysis for CLI tool and one user could not able to navigate to </w:t>
-      </w:r>
-      <w:r>
-        <w:t>individual</w:t>
-      </w:r>
-      <w:r>
-        <w:t xml:space="preserve"> project file in WEB interface. For task 2, all users managed to perform with complete 100 per</w:t>
-      </w:r>
-      <w:r>
-        <w:t xml:space="preserve"> </w:t>
-      </w:r>
-      <w:r>
-        <w:t xml:space="preserve">cent result evaluated against the </w:t>
-      </w:r>
-      <w:r>
-        <w:t>own</w:t>
-      </w:r>
-      <w:r>
-        <w:t xml:space="preserve"> </w:t>
-      </w:r>
-      <w:r>
-        <w:t xml:space="preserve">task </w:t>
-      </w:r>
-      <w:r>
-        <w:t xml:space="preserve">success criteria. </w:t>
-      </w:r>
-    </w:p>
-    <w:p>
-      <w:r>
-        <w:t>Let us now investigate each feedback mechanism and its respective rating. By first, with animation icons, the respective ratings in MSAT UI scenario is 8,10,7,10,7 with average rating 8.4 and whereas in Native-UI case is 0,0,0,0,0 with average rating 0. Next, with progress feedback, the respective ratings in MSAT UI scenario is 9,10,8,4,7 with average rating 7.6 and whereas in Native-UI case is 0,0,0,4,0 with average rating 0.8. Next, with pending status feedback, the respective ratings in MSAT UI scenario is 9,10,7,8,5 with average rating 7.8 and whereas in Native-UI case is 0,0,0,0,0 with average rating 0. Next, with status spinner feedback, the respective ratings in MSAT UI scenario is 9,10,8,9,8 with average rating 8.8 and whereas in Native-UI case is 0,10,0,10,0 with average rating 4.</w:t>
-      </w:r>
-      <w:r>
-        <w:t xml:space="preserve"> </w:t>
-      </w:r>
-      <w:r>
-        <w:t>Finally, with alert feedback, the respective ratings in MSAT UI scenario is 9,10,9,9,9 with average rating 9.2 and whereas in Native-UI case is 0,0,0,0,0 with average rating 0.</w:t>
-      </w:r>
-    </w:p>
-    <w:p>
       <w:r>
         <w:lastRenderedPageBreak/>
-        <w:t xml:space="preserve">So far, with numerical evaluation of perceived usability for each feedback mechanism proposed in the MSAT-UI outstands the existing scenario in terms of perceived usability. </w:t>
-      </w:r>
-    </w:p>
-    <w:p>
-      <w:r>
-        <w:t xml:space="preserve">Further, all five users chosen to have </w:t>
-      </w:r>
-      <w:r>
-        <w:t xml:space="preserve">an </w:t>
-      </w:r>
-      <w:r>
-        <w:t>alert box as a feedback mechanism feature. Next, all five users also agreed on having these 5 feedback mechanisms would help in fixing more bugs. However, only three users out of five agreed that these 5 feedback mechanisms would help in fixing more bugs.</w:t>
-      </w:r>
-    </w:p>
-    <w:p/>
-    <w:p>
-      <w:r>
-        <w:t>Qualitative results:</w:t>
-      </w:r>
-    </w:p>
-    <w:p>
-      <w:r>
-        <w:t>Let us now investigate the reasoning behind the user’s preference and respective ratings. In case of choosing animated icons</w:t>
-      </w:r>
-      <w:r>
-        <w:t>,</w:t>
-      </w:r>
-      <w:r>
-        <w:t xml:space="preserve"> i.e., icons are animated to indicate which bugs are being </w:t>
+        <w:t>and if user follow this practice, it would be more helpful, alert feedback helps in case of fixing more bugs whereas others just show the status, other user says the same reasoning with alert saying when the bug is not fixed  and so he could work on it again</w:t>
+      </w:r>
+      <w:r>
+        <w:t>;</w:t>
+      </w:r>
+      <w:r>
+        <w:t xml:space="preserve"> further, status bar helps to know time for </w:t>
       </w:r>
       <w:proofErr w:type="spellStart"/>
       <w:r>
-        <w:t>analysed</w:t>
+        <w:t>analysing</w:t>
       </w:r>
       <w:proofErr w:type="spellEnd"/>
       <w:r>
-        <w:t xml:space="preserve">, users felt they are </w:t>
-      </w:r>
-      <w:r>
-        <w:t>useful</w:t>
-      </w:r>
-      <w:r>
-        <w:t xml:space="preserve"> if the system is slow in general, it is easily identifiable on the screen, the plus point is to be aware of what analysis is running and these many analysis is running, how many have completed. </w:t>
-      </w:r>
-    </w:p>
-    <w:p>
-      <w:r>
-        <w:t xml:space="preserve">In case of progress bar, users felt if analysis tools are too quick, then there is no need for progress bar, it is definitely usable and </w:t>
-      </w:r>
-      <w:r>
-        <w:t>useful</w:t>
-      </w:r>
-      <w:r>
-        <w:t xml:space="preserve"> thing to keep that, if I start the analysis manually then it is </w:t>
-      </w:r>
-      <w:r>
-        <w:t>useful</w:t>
-      </w:r>
-      <w:r>
-        <w:t xml:space="preserve"> or else useless as it could be diverting the attention if user has panned </w:t>
-      </w:r>
-      <w:r>
-        <w:t>for working</w:t>
-      </w:r>
-      <w:r>
-        <w:t xml:space="preserve"> on something else. One user expressed it has no use from his experience. Usually, he tends to wait until the progress complete</w:t>
-      </w:r>
-      <w:r>
-        <w:t>ly</w:t>
-      </w:r>
-      <w:r>
-        <w:t xml:space="preserve"> and he assumes progress bar</w:t>
-      </w:r>
-      <w:r>
-        <w:t>,</w:t>
-      </w:r>
-      <w:r>
-        <w:t xml:space="preserve"> and such animations takes more resources. In case of pending status feedback, users let it is helpful but not much </w:t>
-      </w:r>
-      <w:r>
-        <w:t>necessary</w:t>
-      </w:r>
-      <w:r>
-        <w:t xml:space="preserve"> for end</w:t>
-      </w:r>
-      <w:r>
-        <w:t>-</w:t>
-      </w:r>
-      <w:r>
-        <w:t xml:space="preserve">user. In </w:t>
-      </w:r>
-      <w:r>
-        <w:t xml:space="preserve">the </w:t>
-      </w:r>
-      <w:r>
-        <w:t>case of status spinner, two users rated 10 for their usability in Native-UIs scenario as IDE usually has such feature. One user felt it is useful in knowing if analysis is running or not, whether started or not, only if run manually as then and only as in opposite case, I am not psychologically aware of.</w:t>
-      </w:r>
-    </w:p>
-    <w:p>
-      <w:r>
-        <w:t xml:space="preserve">Now in case of having alert feedback feature, users felt it is good thing to have in the proposed one, it is usable to have alert to know bug still exists and if so, try again to fix it, it is preferred to have alert also when attempted bug is fixed as to have psychological motivation which denotes positive feedback. On </w:t>
-      </w:r>
-      <w:r>
-        <w:t>an</w:t>
-      </w:r>
-      <w:r>
-        <w:t xml:space="preserve">other side, some users felt it is annoying and so recommends  to have slide popup somewhere corner instead of </w:t>
-      </w:r>
-      <w:proofErr w:type="spellStart"/>
-      <w:r>
-        <w:t>centre</w:t>
-      </w:r>
-      <w:proofErr w:type="spellEnd"/>
-      <w:r>
-        <w:t>,</w:t>
-      </w:r>
-      <w:r>
-        <w:t xml:space="preserve"> and</w:t>
-      </w:r>
-      <w:r>
-        <w:t xml:space="preserve"> it is more useful only when bug is very much important to get fixed as it indicates that it is not </w:t>
-      </w:r>
-      <w:r>
-        <w:t>right</w:t>
-      </w:r>
-      <w:r>
-        <w:t xml:space="preserve">, if I move ahead without fixing it. It is irritating to have alert for small ones such as unused variables. </w:t>
-      </w:r>
-    </w:p>
-    <w:p>
-      <w:r>
-        <w:t>The reasonings of users for their choice</w:t>
-      </w:r>
-      <w:r>
-        <w:t>,</w:t>
-      </w:r>
-      <w:r>
-        <w:t xml:space="preserve"> i.e., perceived usability of whether the proposed 5 feedback mechanisms help in fixing more bugs are such as, users will be more attentive</w:t>
-      </w:r>
-      <w:r>
-        <w:t>,</w:t>
-      </w:r>
-      <w:r>
-        <w:t xml:space="preserve"> and if user follow this practice, it would be more helpful, alert feedback helps in case of fixing more bugs whereas others just show the status, other user says the same reasoning with alert saying when the bug is not fixed  and so he could work on it again</w:t>
-      </w:r>
-      <w:r>
-        <w:t>;</w:t>
-      </w:r>
-      <w:r>
-        <w:t xml:space="preserve"> further, status bar helps to know time for </w:t>
-      </w:r>
-      <w:proofErr w:type="spellStart"/>
-      <w:r>
-        <w:t>analysing</w:t>
-      </w:r>
-      <w:proofErr w:type="spellEnd"/>
-      <w:r>
         <w:t xml:space="preserve">, alert helps in scenario of multiple microservices by bringing into attention of existence of bugs in a microservice, it is helpful in case of manual analysis and on other side, one user felt as he generally checks before committing and so there is no much use case having these feedbacks. </w:t>
       </w:r>
     </w:p>
     <w:p>
       <w:r>
-        <w:lastRenderedPageBreak/>
         <w:t xml:space="preserve">The reasonings of users for their choice i.e., perceived usability of whether the proposed 5 feedback mechanisms help in fixing the bugs faster are such as, it helps by having direct </w:t>
       </w:r>
       <w:proofErr w:type="spellStart"/>
@@ -3432,8 +3483,13 @@
         </w:numPr>
         <w:spacing w:after="160" w:line="259" w:lineRule="auto"/>
       </w:pPr>
-      <w:r>
-        <w:t>Do users be able to keep up in state of workflow as tools scale?</w:t>
+      <w:bookmarkStart w:id="3" w:name="_Hlk21022961"/>
+      <w:r>
+        <w:t>Do users be able to keep up in state of workflow as tools scale</w:t>
+      </w:r>
+      <w:bookmarkEnd w:id="3"/>
+      <w:r>
+        <w:t>?</w:t>
       </w:r>
     </w:p>
     <w:p>
@@ -3444,10 +3500,12 @@
         </w:numPr>
         <w:spacing w:after="160" w:line="259" w:lineRule="auto"/>
       </w:pPr>
+      <w:bookmarkStart w:id="4" w:name="_Hlk21023069"/>
       <w:r>
         <w:t>While tracing previous bug fixes in a method, do users prefer a table view to a before/after windows?</w:t>
       </w:r>
     </w:p>
+    <w:bookmarkEnd w:id="4"/>
     <w:p/>
     <w:p>
       <w:pPr>
@@ -3458,6 +3516,7 @@
           <w:b/>
           <w:bCs/>
         </w:rPr>
+        <w:lastRenderedPageBreak/>
         <w:t xml:space="preserve">User </w:t>
       </w:r>
       <w:r>
@@ -3498,7 +3557,6 @@
         <w:t xml:space="preserve">the </w:t>
       </w:r>
       <w:r>
-        <w:lastRenderedPageBreak/>
         <w:t xml:space="preserve">current one. These two ideas are represented to users as prototypes which are designed using Balsamiq. Next, the user is asked to perform </w:t>
       </w:r>
       <w:r>
@@ -3769,6 +3827,7 @@
     </w:p>
     <w:p>
       <w:r>
+        <w:lastRenderedPageBreak/>
         <w:t xml:space="preserve">Q. Which UI seems more scalable in this context of traceability helping you in state of workflow? </w:t>
       </w:r>
     </w:p>
@@ -3966,214 +4025,298 @@
     </w:p>
     <w:p>
       <w:r>
+        <w:lastRenderedPageBreak/>
         <w:t xml:space="preserve">Similarly, the feedback for table list solution idea by users are that it is convenient as the user can see everything in one screen and do not have to go and trace it back every time, we can see or use solutions already applied then table is better to see parallelly than going front and back, user do not need any help to understand the user interface, easy to use, instead of clicking again and again, easy to see at a time how the code is changed and what is the bug, maybe table view can take lot of page if more bugs and that needs scrolling which is not usable in perspective of one user. One user was not able to infer which line is buggy for task 2. </w:t>
       </w:r>
     </w:p>
     <w:p>
       <w:r>
+        <w:t xml:space="preserve">As an improvisation, also suggested by </w:t>
+      </w:r>
+      <w:r>
+        <w:t xml:space="preserve">a </w:t>
+      </w:r>
+      <w:r>
+        <w:t xml:space="preserve">couple of users that having </w:t>
+      </w:r>
+      <w:proofErr w:type="spellStart"/>
+      <w:r>
+        <w:t>colour</w:t>
+      </w:r>
+      <w:proofErr w:type="spellEnd"/>
+      <w:r>
+        <w:t xml:space="preserve"> is an add on, a</w:t>
+      </w:r>
+      <w:r>
+        <w:t>n excellent</w:t>
+      </w:r>
+      <w:r>
+        <w:t xml:space="preserve"> point to keep </w:t>
+      </w:r>
+      <w:proofErr w:type="spellStart"/>
+      <w:r>
+        <w:t>colours</w:t>
+      </w:r>
+      <w:proofErr w:type="spellEnd"/>
+      <w:r>
+        <w:t xml:space="preserve"> and so an info icon explaining the </w:t>
+      </w:r>
+      <w:proofErr w:type="spellStart"/>
+      <w:r>
+        <w:t>colour</w:t>
+      </w:r>
+      <w:proofErr w:type="spellEnd"/>
+      <w:r>
+        <w:t xml:space="preserve"> coding would suffice</w:t>
+      </w:r>
+      <w:r>
+        <w:t>,</w:t>
+      </w:r>
+      <w:r>
+        <w:t xml:space="preserve"> and one user stated he c</w:t>
+      </w:r>
+      <w:r>
+        <w:t>ould</w:t>
+      </w:r>
+      <w:r>
+        <w:t xml:space="preserve"> be able to do similar tasks easily. One user suggested to have ‘bugs fixed earlier’ and ‘bugs need to be fixed’ as separate views to avoid confusion stated earlier as in precise with ‘before’ and ‘after’ columns used in multiple window solution idea design.</w:t>
+      </w:r>
+    </w:p>
+    <w:p>
+      <w:r>
+        <w:t xml:space="preserve">Next in terms of scalability, the feedback on most users choice with table view is that it is more scalable to have as at a glance better view than that of iterating through back and forth clicks, we can see the bug details directly here and even in case of more bugs, it is still better. One user suggests showing related bugs only to present one. And as it takes more time to browse through the multiple window in case of more bugs, it would be better to add ‘go first’ and ‘go last’ kind of buttons to improve accessibility. </w:t>
+      </w:r>
+    </w:p>
+    <w:p/>
+    <w:p>
+      <w:pPr>
+        <w:rPr>
+          <w:b/>
+          <w:bCs/>
+        </w:rPr>
+      </w:pPr>
+      <w:r>
+        <w:rPr>
+          <w:b/>
+          <w:bCs/>
+        </w:rPr>
+        <w:t>Post-test</w:t>
+      </w:r>
+    </w:p>
+    <w:p>
+      <w:r>
+        <w:t xml:space="preserve">Before the user study is ended, it would be interesting to know the importance and relevance of tool names in </w:t>
+      </w:r>
+      <w:r>
+        <w:t xml:space="preserve">the </w:t>
+      </w:r>
+      <w:r>
+        <w:t>context of using multiple tools for static analysis to a single project.</w:t>
+      </w:r>
+    </w:p>
+    <w:p/>
+    <w:p/>
+    <w:p>
+      <w:pPr>
+        <w:rPr>
+          <w:b/>
+          <w:bCs/>
+        </w:rPr>
+      </w:pPr>
+      <w:r>
+        <w:rPr>
+          <w:b/>
+          <w:bCs/>
+        </w:rPr>
+        <w:t xml:space="preserve">Questionnaire </w:t>
+      </w:r>
+    </w:p>
+    <w:p>
+      <w:r>
+        <w:t>Q. Do you prefer having tool names?</w:t>
+      </w:r>
+    </w:p>
+    <w:p/>
+    <w:p>
+      <w:r>
+        <w:rPr>
+          <w:b/>
+          <w:bCs/>
+        </w:rPr>
+        <w:t xml:space="preserve">Results </w:t>
+      </w:r>
+    </w:p>
+    <w:p/>
+    <w:p>
+      <w:r>
+        <w:t xml:space="preserve">As with quantitative data, it is seen that out of 5 users, 4 users chose to have and remaining one user did not. Now as with qualitative data, the feedbacks provided are that it doesn’t </w:t>
+      </w:r>
+      <w:r>
+        <w:t>a</w:t>
+      </w:r>
+      <w:r>
+        <w:t>ffect much</w:t>
+      </w:r>
+      <w:r>
+        <w:t>,</w:t>
+      </w:r>
+      <w:r>
+        <w:t xml:space="preserve"> but if tool name is there, it is easy to remember which tool reported a </w:t>
+      </w:r>
+      <w:r>
+        <w:t>particular</w:t>
+      </w:r>
+      <w:r>
+        <w:t xml:space="preserve"> bug and also helps to compare which tool performs better and so </w:t>
+      </w:r>
+      <w:r>
+        <w:t>weak</w:t>
+      </w:r>
+      <w:r>
+        <w:t xml:space="preserve"> tool </w:t>
+      </w:r>
+      <w:r>
         <w:lastRenderedPageBreak/>
-        <w:t xml:space="preserve">As an improvisation, also suggested by </w:t>
-      </w:r>
-      <w:r>
-        <w:t xml:space="preserve">a </w:t>
-      </w:r>
-      <w:r>
-        <w:t xml:space="preserve">couple of users that having </w:t>
+        <w:t xml:space="preserve">could be discontinued in future. One user stated that it helps in order to show </w:t>
+      </w:r>
+      <w:r>
+        <w:t xml:space="preserve">the </w:t>
+      </w:r>
+      <w:r>
+        <w:t xml:space="preserve">difference with which bug is identified by which tool, it also gives </w:t>
+      </w:r>
+      <w:r>
+        <w:t xml:space="preserve">an </w:t>
+      </w:r>
+      <w:r>
+        <w:t xml:space="preserve">idea about the effectiveness of findings based on tool </w:t>
       </w:r>
       <w:proofErr w:type="spellStart"/>
       <w:r>
-        <w:t>colour</w:t>
+        <w:t>specialised</w:t>
       </w:r>
       <w:proofErr w:type="spellEnd"/>
       <w:r>
-        <w:t xml:space="preserve"> is an add on, a</w:t>
-      </w:r>
-      <w:r>
-        <w:t>n excellent</w:t>
-      </w:r>
-      <w:r>
-        <w:t xml:space="preserve"> point to keep </w:t>
+        <w:t xml:space="preserve"> to cover. Other user in </w:t>
       </w:r>
       <w:proofErr w:type="spellStart"/>
       <w:r>
-        <w:t>colours</w:t>
+        <w:t>favour</w:t>
       </w:r>
       <w:proofErr w:type="spellEnd"/>
       <w:r>
-        <w:t xml:space="preserve"> and so an info icon explaining the </w:t>
+        <w:t xml:space="preserve"> of having tool name stated that it is better to get as much information as possible being a developer or a tester.</w:t>
+      </w:r>
+    </w:p>
+    <w:p>
+      <w:r>
+        <w:t>One user says it could be optional as one tends to remember which tools are used for a project</w:t>
+      </w:r>
+      <w:r>
+        <w:t>,</w:t>
+      </w:r>
+      <w:r>
+        <w:t xml:space="preserve"> but in case of beginner, it could help. Alternatively, tool icons could suffice instead of tool names as users usually remember by objects. In </w:t>
+      </w:r>
+      <w:r>
+        <w:t xml:space="preserve">the </w:t>
+      </w:r>
+      <w:r>
+        <w:t xml:space="preserve">case of scenario, where tools could themselves have bugs as an example showing false positives, so later it can be investigated and report to tool developers. The user who is not in </w:t>
       </w:r>
       <w:proofErr w:type="spellStart"/>
       <w:r>
-        <w:t>colour</w:t>
+        <w:t>favour</w:t>
       </w:r>
       <w:proofErr w:type="spellEnd"/>
       <w:r>
-        <w:t xml:space="preserve"> coding would suffice</w:t>
-      </w:r>
-      <w:r>
-        <w:t>,</w:t>
-      </w:r>
-      <w:r>
-        <w:t xml:space="preserve"> and one user stated he c</w:t>
-      </w:r>
-      <w:r>
-        <w:t>ould</w:t>
-      </w:r>
-      <w:r>
-        <w:t xml:space="preserve"> be able to do similar tasks easily. One user suggested to have ‘bugs fixed earlier’ and ‘bugs need to be fixed’ as separate views to avoid confusion stated earlier as in precise with ‘before’ and ‘after’ columns used in multiple window solution idea design.</w:t>
-      </w:r>
-    </w:p>
-    <w:p>
-      <w:r>
-        <w:t xml:space="preserve">Next in terms of scalability, the feedback on most users choice with table view is that it is more scalable to have as at a glance better view than that of iterating through back and forth clicks, we can see the bug details directly here and even in case of more bugs, it is still better. One user suggests showing related bugs only to present one. And as it takes more time to browse through the multiple window in case of more bugs, it would be better to add ‘go first’ and ‘go last’ kind of buttons to improve accessibility. </w:t>
-      </w:r>
-    </w:p>
-    <w:p/>
-    <w:p>
-      <w:pPr>
-        <w:rPr>
-          <w:b/>
-          <w:bCs/>
-        </w:rPr>
-      </w:pPr>
-      <w:r>
-        <w:rPr>
-          <w:b/>
-          <w:bCs/>
-        </w:rPr>
-        <w:t>Post-test</w:t>
-      </w:r>
-    </w:p>
-    <w:p>
-      <w:r>
-        <w:t xml:space="preserve">Before the user study is ended, it would be interesting to know the importance and relevance of tool names in </w:t>
-      </w:r>
-      <w:r>
-        <w:t xml:space="preserve">the </w:t>
-      </w:r>
-      <w:r>
-        <w:t>context of using multiple tools for static analysis to a single project.</w:t>
-      </w:r>
-    </w:p>
-    <w:p/>
-    <w:p/>
-    <w:p>
-      <w:pPr>
-        <w:rPr>
-          <w:b/>
-          <w:bCs/>
-        </w:rPr>
-      </w:pPr>
-      <w:r>
-        <w:rPr>
-          <w:b/>
-          <w:bCs/>
-        </w:rPr>
-        <w:t xml:space="preserve">Questionnaire </w:t>
-      </w:r>
-    </w:p>
-    <w:p>
-      <w:r>
-        <w:t>Q. Do you prefer having tool names?</w:t>
-      </w:r>
-    </w:p>
-    <w:p/>
-    <w:p>
-      <w:r>
-        <w:rPr>
-          <w:b/>
-          <w:bCs/>
-        </w:rPr>
-        <w:t xml:space="preserve">Results </w:t>
-      </w:r>
-    </w:p>
-    <w:p/>
-    <w:p>
-      <w:r>
-        <w:t xml:space="preserve">As with quantitative data, it is seen that out of 5 users, 4 users chose to have and remaining one user did not. Now as with qualitative data, the feedbacks provided are that it doesn’t </w:t>
-      </w:r>
-      <w:r>
-        <w:t>a</w:t>
-      </w:r>
-      <w:r>
-        <w:t>ffect much</w:t>
-      </w:r>
-      <w:r>
-        <w:t>,</w:t>
-      </w:r>
-      <w:r>
-        <w:t xml:space="preserve"> but if tool name is there, it is easy to remember which tool reported a </w:t>
-      </w:r>
-      <w:r>
-        <w:t>particular</w:t>
-      </w:r>
-      <w:r>
-        <w:t xml:space="preserve"> bug and also helps to compare which tool performs better and so </w:t>
-      </w:r>
-      <w:r>
-        <w:t>weak</w:t>
-      </w:r>
-      <w:r>
-        <w:t xml:space="preserve"> tool could be discontinued in future. One user stated that it helps in order to show </w:t>
-      </w:r>
-      <w:r>
-        <w:t xml:space="preserve">the </w:t>
-      </w:r>
-      <w:r>
-        <w:t xml:space="preserve">difference with which bug is identified by which tool, it also gives </w:t>
-      </w:r>
-      <w:r>
-        <w:t xml:space="preserve">an </w:t>
-      </w:r>
-      <w:r>
-        <w:t xml:space="preserve">idea about the effectiveness of findings based on tool </w:t>
+        <w:t xml:space="preserve"> of having tool names said that it does not play any importance in solving the bug and does not even relate to efficiency of solving bugs more or in a faster way.</w:t>
+      </w:r>
+    </w:p>
+    <w:p/>
+    <w:p>
+      <w:r>
+        <w:t>Summary</w:t>
+      </w:r>
+    </w:p>
+    <w:p>
+      <w:r>
+        <w:t xml:space="preserve">During the UX cycle 3, there are 5 users participated. The answers for sub research questions could be </w:t>
       </w:r>
       <w:proofErr w:type="spellStart"/>
       <w:r>
-        <w:t>specialised</w:t>
+        <w:t>summarised</w:t>
       </w:r>
       <w:proofErr w:type="spellEnd"/>
       <w:r>
-        <w:t xml:space="preserve"> to cover. Other user in </w:t>
+        <w:t xml:space="preserve"> as follows. For the first primary research question, display of results, to answer, do users prefer to see bugs one by one or at once in the context of multiple bugs at the same time,  users have chosen list as to be considered as final solution idea than the bug icon solution idea. Although the bug icon idea is novel and helpful, but the list solution idea found to be more comfortable and friendlier UI. The other reason for choosing list is that it is ideal in scenario of large codebase in locating the bugs as other solution idea, i.e., bug icons needs more scrolling. Next to answer, do users prefer for table view over text description shown for multiple bugs at a line of code, users preferred the table view as it helps to compare the results in case of multiple tools although in general it is preferred for viewing one bug after other as it aids in understanding a bug and moving on to other. Next to answer does vertical view help in getting an overview of the presence of multiple bugs over horizontal views, users preferred horizontal view as they got too used the scrolling effect and vertical view would be better in case of touch screen and landscape view displays as it is easy to read from left to right. Next, to answer, do users prefer bug icons or list view for bugs in same file, all users </w:t>
       </w:r>
       <w:proofErr w:type="spellStart"/>
       <w:r>
-        <w:t>favour</w:t>
+        <w:t>favoured</w:t>
       </w:r>
       <w:proofErr w:type="spellEnd"/>
       <w:r>
-        <w:t xml:space="preserve"> of having tool name stated that it is better to get as much information as possible being a developer or a tester.</w:t>
-      </w:r>
-    </w:p>
-    <w:p>
-      <w:r>
-        <w:t>One user says it could be optional as one tends to remember which tools are used for a project</w:t>
-      </w:r>
-      <w:r>
-        <w:t>,</w:t>
-      </w:r>
-      <w:r>
-        <w:t xml:space="preserve"> but in case of beginner, it could help. Alternatively, tool icons could suffice instead of tool names as users usually remember by objects. In </w:t>
-      </w:r>
-      <w:r>
-        <w:t xml:space="preserve">the </w:t>
-      </w:r>
-      <w:r>
-        <w:t xml:space="preserve">case of scenario, where tools </w:t>
+        <w:t xml:space="preserve"> the table solution idea as with having list view as it is compact and easy to perceive the bug findings. Next to answer, in context of same bug identified but with different line numbers, would have ‘similar bugs’ in bug description with on click pops up similar bug description boxes at the identified line or a list at the bottom help user in locating actual line where bug exist, users </w:t>
+      </w:r>
+      <w:proofErr w:type="spellStart"/>
+      <w:r>
+        <w:t>favoured</w:t>
+      </w:r>
+      <w:proofErr w:type="spellEnd"/>
+      <w:r>
+        <w:t xml:space="preserve"> the list solution idea as having additional popup boxes would be confusing and time-consuming. </w:t>
+      </w:r>
+    </w:p>
+    <w:p/>
+    <w:p>
+      <w:r>
+        <w:t xml:space="preserve">For the second primary research question, feedback while bug fixing is ongoing, the five proposed feedback mechanisms, i.e., animated icons, progress bar, pending status popup, alert and status are combined together in a single user interface and evaluated against the real-time tools existed in market now. The first sub research question, how usable are each </w:t>
       </w:r>
       <w:r>
         <w:lastRenderedPageBreak/>
-        <w:t xml:space="preserve">could themselves have bugs as an example showing false positives, so later it can be investigated and report to tool developers. The user who is not in </w:t>
+        <w:t xml:space="preserve">feedback functionality compared to the scenario of using unified UI to native user interfaces, and it is found out to be each feedback functionality that was proposed plays an essential role in its own way of providing information to user. Some of the feedbacks are absent in real-time tools. Next to answer, does alert notification help in fixing more bugs in contrast to its absence in current tools UI, users felt it is good to have, although few felt it to be annoying. The alerts especially in success state help in giving positive encouragement to the user and in failure state, it helps the user to give one more try to fix the bug as he is also in same context. Now whether these five feedback mechanisms helps in fixing the bugs in faster way, users felt it be yes as they help I having direct </w:t>
       </w:r>
       <w:proofErr w:type="spellStart"/>
       <w:r>
-        <w:t>favour</w:t>
+        <w:t>visualisation</w:t>
       </w:r>
       <w:proofErr w:type="spellEnd"/>
       <w:r>
-        <w:t xml:space="preserve"> of having tool names said that it does not play any importance in solving the bug and does not even relate to efficiency of solving bugs more or in a faster way.</w:t>
-      </w:r>
-    </w:p>
+        <w:t xml:space="preserve"> of what is going on and most users felt alert is more useful as it helps the user to try again to fix the bug immediately. Next, to answer, whether these 5 feedback mechanisms help in fixing more bugs, users felt so as they would be more attentive.</w:t>
+      </w:r>
+    </w:p>
+    <w:p/>
+    <w:p>
+      <w:r>
+        <w:t xml:space="preserve">Finally for the third primary research question, traceability of bug fixing, the first sub research question is about do users prefer having multiple windows to single window in tracing previous bug fixes in a method, users expressed their opinions of choosing single window as it would be easy to perceive the results instead of going back and forth as shown with multiple windows solution idea.  Next, to answer, do users be able to keep up in state of workflow as tools scale, users mostly opted for table list as it aids in having a glance of everything in a single view. To the last sub research question, while tracing previous bug fixes in a method, do users prefer a table view to a before/after windows, users felt both are good ideas rated almost similar in usability, but when it comes to scalability, 4 out of 5 users have chosen table list although multiple windows </w:t>
+      </w:r>
+      <w:proofErr w:type="spellStart"/>
+      <w:r>
+        <w:t>visualisation</w:t>
+      </w:r>
+      <w:proofErr w:type="spellEnd"/>
+      <w:r>
+        <w:t xml:space="preserve"> is good.</w:t>
+      </w:r>
+    </w:p>
+    <w:p/>
+    <w:p>
+      <w:r>
+        <w:t xml:space="preserve">Last but not the least, the question about whether tool names are preferred by the users or not, out of 5 users, 4 users chose to have as it helps to remember which tool reported which bug and thereby </w:t>
+      </w:r>
+      <w:proofErr w:type="spellStart"/>
+      <w:r>
+        <w:t>analyse</w:t>
+      </w:r>
+      <w:proofErr w:type="spellEnd"/>
+      <w:r>
+        <w:t xml:space="preserve"> the tool performance and also it is needed by developer or tester to have as much information as possible.</w:t>
+      </w:r>
+    </w:p>
+    <w:p/>
+    <w:p/>
+    <w:p/>
     <w:p/>
     <w:p/>
     <w:p/>
@@ -4977,6 +5120,95 @@
       <w:rPr>
         <w:rFonts w:cs="Times New Roman"/>
       </w:rPr>
+    </w:lvl>
+  </w:abstractNum>
+  <w:abstractNum w:abstractNumId="7" w15:restartNumberingAfterBreak="0">
+    <w:nsid w:val="7C4B2725"/>
+    <w:multiLevelType w:val="hybridMultilevel"/>
+    <w:tmpl w:val="811A6B3C"/>
+    <w:lvl w:ilvl="0" w:tplc="0809000F">
+      <w:start w:val="1"/>
+      <w:numFmt w:val="decimal"/>
+      <w:lvlText w:val="%1."/>
+      <w:lvlJc w:val="left"/>
+      <w:pPr>
+        <w:ind w:left="720" w:hanging="360"/>
+      </w:pPr>
+      <w:rPr>
+        <w:rFonts w:hint="default"/>
+      </w:rPr>
+    </w:lvl>
+    <w:lvl w:ilvl="1" w:tplc="08090019" w:tentative="1">
+      <w:start w:val="1"/>
+      <w:numFmt w:val="lowerLetter"/>
+      <w:lvlText w:val="%2."/>
+      <w:lvlJc w:val="left"/>
+      <w:pPr>
+        <w:ind w:left="1440" w:hanging="360"/>
+      </w:pPr>
+    </w:lvl>
+    <w:lvl w:ilvl="2" w:tplc="0809001B" w:tentative="1">
+      <w:start w:val="1"/>
+      <w:numFmt w:val="lowerRoman"/>
+      <w:lvlText w:val="%3."/>
+      <w:lvlJc w:val="right"/>
+      <w:pPr>
+        <w:ind w:left="2160" w:hanging="180"/>
+      </w:pPr>
+    </w:lvl>
+    <w:lvl w:ilvl="3" w:tplc="0809000F" w:tentative="1">
+      <w:start w:val="1"/>
+      <w:numFmt w:val="decimal"/>
+      <w:lvlText w:val="%4."/>
+      <w:lvlJc w:val="left"/>
+      <w:pPr>
+        <w:ind w:left="2880" w:hanging="360"/>
+      </w:pPr>
+    </w:lvl>
+    <w:lvl w:ilvl="4" w:tplc="08090019" w:tentative="1">
+      <w:start w:val="1"/>
+      <w:numFmt w:val="lowerLetter"/>
+      <w:lvlText w:val="%5."/>
+      <w:lvlJc w:val="left"/>
+      <w:pPr>
+        <w:ind w:left="3600" w:hanging="360"/>
+      </w:pPr>
+    </w:lvl>
+    <w:lvl w:ilvl="5" w:tplc="0809001B" w:tentative="1">
+      <w:start w:val="1"/>
+      <w:numFmt w:val="lowerRoman"/>
+      <w:lvlText w:val="%6."/>
+      <w:lvlJc w:val="right"/>
+      <w:pPr>
+        <w:ind w:left="4320" w:hanging="180"/>
+      </w:pPr>
+    </w:lvl>
+    <w:lvl w:ilvl="6" w:tplc="0809000F" w:tentative="1">
+      <w:start w:val="1"/>
+      <w:numFmt w:val="decimal"/>
+      <w:lvlText w:val="%7."/>
+      <w:lvlJc w:val="left"/>
+      <w:pPr>
+        <w:ind w:left="5040" w:hanging="360"/>
+      </w:pPr>
+    </w:lvl>
+    <w:lvl w:ilvl="7" w:tplc="08090019" w:tentative="1">
+      <w:start w:val="1"/>
+      <w:numFmt w:val="lowerLetter"/>
+      <w:lvlText w:val="%8."/>
+      <w:lvlJc w:val="left"/>
+      <w:pPr>
+        <w:ind w:left="5760" w:hanging="360"/>
+      </w:pPr>
+    </w:lvl>
+    <w:lvl w:ilvl="8" w:tplc="0809001B" w:tentative="1">
+      <w:start w:val="1"/>
+      <w:numFmt w:val="lowerRoman"/>
+      <w:lvlText w:val="%9."/>
+      <w:lvlJc w:val="right"/>
+      <w:pPr>
+        <w:ind w:left="6480" w:hanging="180"/>
+      </w:pPr>
     </w:lvl>
   </w:abstractNum>
   <w:num w:numId="1">
@@ -4999,6 +5231,9 @@
   </w:num>
   <w:num w:numId="7">
     <w:abstractNumId w:val="2"/>
+  </w:num>
+  <w:num w:numId="8">
+    <w:abstractNumId w:val="7"/>
   </w:num>
 </w:numbering>
 </file>

</xml_diff>